<commit_message>
Updated with sjPlot code for outputting figures and table summaries of regression
</commit_message>
<xml_diff>
--- a/lm_models.docx
+++ b/lm_models.docx
@@ -22,9 +22,9 @@
         <w:gridCol w:w="1181"/>
         <w:gridCol w:w="2025"/>
         <w:gridCol w:w="1181"/>
-        <w:gridCol w:w="2233"/>
+        <w:gridCol w:w="2110"/>
         <w:gridCol w:w="1181"/>
-        <w:gridCol w:w="2110"/>
+        <w:gridCol w:w="2184"/>
         <w:gridCol w:w="1181"/>
       </w:tblGrid>
       <w:tr>
@@ -898,7 +898,7 @@
                 <w:szCs w:val="22"/>
                 <w:color w:val="000000"/>
               </w:rPr>
-              <w:t xml:space="preserve">119 (118 to 121)</w:t>
+              <w:t xml:space="preserve">119 (118 to 119)</w:t>
             </w:r>
           </w:p>
         </w:tc>
@@ -986,7 +986,7 @@
                 <w:szCs w:val="22"/>
                 <w:color w:val="000000"/>
               </w:rPr>
-              <w:t xml:space="preserve">110 (109 to 112)</w:t>
+              <w:t xml:space="preserve">109 (108 to 110)</w:t>
             </w:r>
           </w:p>
         </w:tc>
@@ -1074,7 +1074,7 @@
                 <w:szCs w:val="22"/>
                 <w:color w:val="000000"/>
               </w:rPr>
-              <w:t xml:space="preserve">110 (109 to 112)</w:t>
+              <w:t xml:space="preserve">109 (108 to 110)</w:t>
             </w:r>
           </w:p>
         </w:tc>
@@ -1162,7 +1162,7 @@
                 <w:szCs w:val="22"/>
                 <w:color w:val="000000"/>
               </w:rPr>
-              <w:t xml:space="preserve">110 (109 to 112)</w:t>
+              <w:t xml:space="preserve">109 (108 to 110)</w:t>
             </w:r>
           </w:p>
         </w:tc>
@@ -2104,7 +2104,7 @@
                 <w:szCs w:val="22"/>
                 <w:color w:val="000000"/>
               </w:rPr>
-              <w:t xml:space="preserve">3.3 (1.8 to 4.9)</w:t>
+              <w:t xml:space="preserve">3.8 (2.7 to 4.8)</w:t>
             </w:r>
           </w:p>
         </w:tc>
@@ -2192,227 +2192,227 @@
                 <w:szCs w:val="22"/>
                 <w:color w:val="000000"/>
               </w:rPr>
-              <w:t xml:space="preserve">2.3 (0.92 to 3.7)</w:t>
-            </w:r>
-          </w:p>
-        </w:tc>
-        <w:tc>
-          <w:tcPr>
-            <w:tcBorders>
-              <w:bottom w:val="none" w:sz="0" w:space="0" w:color="000000"/>
-              <w:top w:val="none" w:sz="0" w:space="0" w:color="000000"/>
-              <w:left w:val="none" w:sz="0" w:space="0" w:color="000000"/>
-              <w:right w:val="none" w:sz="0" w:space="0" w:color="000000"/>
-            </w:tcBorders>
-            <w:shd w:val="clear" w:color="auto" w:fill="FFFFFF"/>
-            <w:tcMar>
-              <w:top w:w="0" w:type="dxa"/>
-              <w:bottom w:w="0" w:type="dxa"/>
-              <w:left w:w="0" w:type="dxa"/>
-              <w:right w:w="0" w:type="dxa"/>
-            </w:tcMar>
-            <w:vAlign w:val="top"/>
-          </w:tcPr>
-          <w:p>
-            <w:pPr>
-              <w:pStyle w:val="Normal"/>
-              <w:jc w:val="center"/>
-              <w:pBdr>
-                <w:bottom w:val="none" w:sz="0" w:space="0" w:color="000000"/>
-                <w:top w:val="none" w:sz="0" w:space="0" w:color="000000"/>
-                <w:left w:val="none" w:sz="0" w:space="0" w:color="000000"/>
-                <w:right w:val="none" w:sz="0" w:space="0" w:color="000000"/>
-              </w:pBdr>
-              <w:spacing w:after="100" w:before="100" w:line="240"/>
-              <w:ind w:firstLine="0" w:left="100" w:right="100"/>
-            </w:pPr>
-            <w:r>
-              <w:rPr>
-                <w:rFonts w:ascii="Helvetica" w:hAnsi="Helvetica" w:eastAsia="Helvetica" w:cs="Helvetica"/>
-                <w:i w:val="false"/>
-                <w:b w:val="false"/>
-                <w:u w:val="none"/>
-                <w:sz w:val="22"/>
-                <w:szCs w:val="22"/>
-                <w:color w:val="000000"/>
-              </w:rPr>
-              <w:t xml:space="preserve">0.001</w:t>
-            </w:r>
-          </w:p>
-        </w:tc>
-        <w:tc>
-          <w:tcPr>
-            <w:tcBorders>
-              <w:bottom w:val="none" w:sz="0" w:space="0" w:color="000000"/>
-              <w:top w:val="none" w:sz="0" w:space="0" w:color="000000"/>
-              <w:left w:val="none" w:sz="0" w:space="0" w:color="000000"/>
-              <w:right w:val="none" w:sz="0" w:space="0" w:color="000000"/>
-            </w:tcBorders>
-            <w:shd w:val="clear" w:color="auto" w:fill="FFFFFF"/>
-            <w:tcMar>
-              <w:top w:w="0" w:type="dxa"/>
-              <w:bottom w:w="0" w:type="dxa"/>
-              <w:left w:w="0" w:type="dxa"/>
-              <w:right w:w="0" w:type="dxa"/>
-            </w:tcMar>
-            <w:vAlign w:val="top"/>
-          </w:tcPr>
-          <w:p>
-            <w:pPr>
-              <w:pStyle w:val="Normal"/>
-              <w:jc w:val="center"/>
-              <w:pBdr>
-                <w:bottom w:val="none" w:sz="0" w:space="0" w:color="000000"/>
-                <w:top w:val="none" w:sz="0" w:space="0" w:color="000000"/>
-                <w:left w:val="none" w:sz="0" w:space="0" w:color="000000"/>
-                <w:right w:val="none" w:sz="0" w:space="0" w:color="000000"/>
-              </w:pBdr>
-              <w:spacing w:after="100" w:before="100" w:line="240"/>
-              <w:ind w:firstLine="0" w:left="100" w:right="100"/>
-            </w:pPr>
-            <w:r>
-              <w:rPr>
-                <w:rFonts w:ascii="Helvetica" w:hAnsi="Helvetica" w:eastAsia="Helvetica" w:cs="Helvetica"/>
-                <w:i w:val="false"/>
-                <w:b w:val="false"/>
-                <w:u w:val="none"/>
-                <w:sz w:val="22"/>
-                <w:szCs w:val="22"/>
-                <w:color w:val="000000"/>
-              </w:rPr>
-              <w:t xml:space="preserve">2.1 (0.71 to 3.5)</w:t>
-            </w:r>
-          </w:p>
-        </w:tc>
-        <w:tc>
-          <w:tcPr>
-            <w:tcBorders>
-              <w:bottom w:val="none" w:sz="0" w:space="0" w:color="000000"/>
-              <w:top w:val="none" w:sz="0" w:space="0" w:color="000000"/>
-              <w:left w:val="none" w:sz="0" w:space="0" w:color="000000"/>
-              <w:right w:val="none" w:sz="0" w:space="0" w:color="000000"/>
-            </w:tcBorders>
-            <w:shd w:val="clear" w:color="auto" w:fill="FFFFFF"/>
-            <w:tcMar>
-              <w:top w:w="0" w:type="dxa"/>
-              <w:bottom w:w="0" w:type="dxa"/>
-              <w:left w:w="0" w:type="dxa"/>
-              <w:right w:w="0" w:type="dxa"/>
-            </w:tcMar>
-            <w:vAlign w:val="top"/>
-          </w:tcPr>
-          <w:p>
-            <w:pPr>
-              <w:pStyle w:val="Normal"/>
-              <w:jc w:val="center"/>
-              <w:pBdr>
-                <w:bottom w:val="none" w:sz="0" w:space="0" w:color="000000"/>
-                <w:top w:val="none" w:sz="0" w:space="0" w:color="000000"/>
-                <w:left w:val="none" w:sz="0" w:space="0" w:color="000000"/>
-                <w:right w:val="none" w:sz="0" w:space="0" w:color="000000"/>
-              </w:pBdr>
-              <w:spacing w:after="100" w:before="100" w:line="240"/>
-              <w:ind w:firstLine="0" w:left="100" w:right="100"/>
-            </w:pPr>
-            <w:r>
-              <w:rPr>
-                <w:rFonts w:ascii="Helvetica" w:hAnsi="Helvetica" w:eastAsia="Helvetica" w:cs="Helvetica"/>
-                <w:i w:val="false"/>
-                <w:b w:val="false"/>
-                <w:u w:val="none"/>
-                <w:sz w:val="22"/>
-                <w:szCs w:val="22"/>
-                <w:color w:val="000000"/>
-              </w:rPr>
-              <w:t xml:space="preserve">0.003</w:t>
-            </w:r>
-          </w:p>
-        </w:tc>
-        <w:tc>
-          <w:tcPr>
-            <w:tcBorders>
-              <w:bottom w:val="none" w:sz="0" w:space="0" w:color="000000"/>
-              <w:top w:val="none" w:sz="0" w:space="0" w:color="000000"/>
-              <w:left w:val="none" w:sz="0" w:space="0" w:color="000000"/>
-              <w:right w:val="none" w:sz="0" w:space="0" w:color="000000"/>
-            </w:tcBorders>
-            <w:shd w:val="clear" w:color="auto" w:fill="FFFFFF"/>
-            <w:tcMar>
-              <w:top w:w="0" w:type="dxa"/>
-              <w:bottom w:w="0" w:type="dxa"/>
-              <w:left w:w="0" w:type="dxa"/>
-              <w:right w:w="0" w:type="dxa"/>
-            </w:tcMar>
-            <w:vAlign w:val="top"/>
-          </w:tcPr>
-          <w:p>
-            <w:pPr>
-              <w:pStyle w:val="Normal"/>
-              <w:jc w:val="center"/>
-              <w:pBdr>
-                <w:bottom w:val="none" w:sz="0" w:space="0" w:color="000000"/>
-                <w:top w:val="none" w:sz="0" w:space="0" w:color="000000"/>
-                <w:left w:val="none" w:sz="0" w:space="0" w:color="000000"/>
-                <w:right w:val="none" w:sz="0" w:space="0" w:color="000000"/>
-              </w:pBdr>
-              <w:spacing w:after="100" w:before="100" w:line="240"/>
-              <w:ind w:firstLine="0" w:left="100" w:right="100"/>
-            </w:pPr>
-            <w:r>
-              <w:rPr>
-                <w:rFonts w:ascii="Helvetica" w:hAnsi="Helvetica" w:eastAsia="Helvetica" w:cs="Helvetica"/>
-                <w:i w:val="false"/>
-                <w:b w:val="false"/>
-                <w:u w:val="none"/>
-                <w:sz w:val="22"/>
-                <w:szCs w:val="22"/>
-                <w:color w:val="000000"/>
-              </w:rPr>
-              <w:t xml:space="preserve">2.1 (0.68 to 3.5)</w:t>
-            </w:r>
-          </w:p>
-        </w:tc>
-        <w:tc>
-          <w:tcPr>
-            <w:tcBorders>
-              <w:bottom w:val="none" w:sz="0" w:space="0" w:color="000000"/>
-              <w:top w:val="none" w:sz="0" w:space="0" w:color="000000"/>
-              <w:left w:val="none" w:sz="0" w:space="0" w:color="000000"/>
-              <w:right w:val="none" w:sz="0" w:space="0" w:color="000000"/>
-            </w:tcBorders>
-            <w:shd w:val="clear" w:color="auto" w:fill="FFFFFF"/>
-            <w:tcMar>
-              <w:top w:w="0" w:type="dxa"/>
-              <w:bottom w:w="0" w:type="dxa"/>
-              <w:left w:w="0" w:type="dxa"/>
-              <w:right w:w="0" w:type="dxa"/>
-            </w:tcMar>
-            <w:vAlign w:val="top"/>
-          </w:tcPr>
-          <w:p>
-            <w:pPr>
-              <w:pStyle w:val="Normal"/>
-              <w:jc w:val="center"/>
-              <w:pBdr>
-                <w:bottom w:val="none" w:sz="0" w:space="0" w:color="000000"/>
-                <w:top w:val="none" w:sz="0" w:space="0" w:color="000000"/>
-                <w:left w:val="none" w:sz="0" w:space="0" w:color="000000"/>
-                <w:right w:val="none" w:sz="0" w:space="0" w:color="000000"/>
-              </w:pBdr>
-              <w:spacing w:after="100" w:before="100" w:line="240"/>
-              <w:ind w:firstLine="0" w:left="100" w:right="100"/>
-            </w:pPr>
-            <w:r>
-              <w:rPr>
-                <w:rFonts w:ascii="Helvetica" w:hAnsi="Helvetica" w:eastAsia="Helvetica" w:cs="Helvetica"/>
-                <w:i w:val="false"/>
-                <w:b w:val="false"/>
-                <w:u w:val="none"/>
-                <w:sz w:val="22"/>
-                <w:szCs w:val="22"/>
-                <w:color w:val="000000"/>
-              </w:rPr>
-              <w:t xml:space="preserve">0.004</w:t>
+              <w:t xml:space="preserve">3.2 (2.2 to 4.2)</w:t>
+            </w:r>
+          </w:p>
+        </w:tc>
+        <w:tc>
+          <w:tcPr>
+            <w:tcBorders>
+              <w:bottom w:val="none" w:sz="0" w:space="0" w:color="000000"/>
+              <w:top w:val="none" w:sz="0" w:space="0" w:color="000000"/>
+              <w:left w:val="none" w:sz="0" w:space="0" w:color="000000"/>
+              <w:right w:val="none" w:sz="0" w:space="0" w:color="000000"/>
+            </w:tcBorders>
+            <w:shd w:val="clear" w:color="auto" w:fill="FFFFFF"/>
+            <w:tcMar>
+              <w:top w:w="0" w:type="dxa"/>
+              <w:bottom w:w="0" w:type="dxa"/>
+              <w:left w:w="0" w:type="dxa"/>
+              <w:right w:w="0" w:type="dxa"/>
+            </w:tcMar>
+            <w:vAlign w:val="top"/>
+          </w:tcPr>
+          <w:p>
+            <w:pPr>
+              <w:pStyle w:val="Normal"/>
+              <w:jc w:val="center"/>
+              <w:pBdr>
+                <w:bottom w:val="none" w:sz="0" w:space="0" w:color="000000"/>
+                <w:top w:val="none" w:sz="0" w:space="0" w:color="000000"/>
+                <w:left w:val="none" w:sz="0" w:space="0" w:color="000000"/>
+                <w:right w:val="none" w:sz="0" w:space="0" w:color="000000"/>
+              </w:pBdr>
+              <w:spacing w:after="100" w:before="100" w:line="240"/>
+              <w:ind w:firstLine="0" w:left="100" w:right="100"/>
+            </w:pPr>
+            <w:r>
+              <w:rPr>
+                <w:rFonts w:ascii="Helvetica" w:hAnsi="Helvetica" w:eastAsia="Helvetica" w:cs="Helvetica"/>
+                <w:i w:val="false"/>
+                <w:b w:val="false"/>
+                <w:u w:val="none"/>
+                <w:sz w:val="22"/>
+                <w:szCs w:val="22"/>
+                <w:color w:val="000000"/>
+              </w:rPr>
+              <w:t xml:space="preserve">&lt;0.001</w:t>
+            </w:r>
+          </w:p>
+        </w:tc>
+        <w:tc>
+          <w:tcPr>
+            <w:tcBorders>
+              <w:bottom w:val="none" w:sz="0" w:space="0" w:color="000000"/>
+              <w:top w:val="none" w:sz="0" w:space="0" w:color="000000"/>
+              <w:left w:val="none" w:sz="0" w:space="0" w:color="000000"/>
+              <w:right w:val="none" w:sz="0" w:space="0" w:color="000000"/>
+            </w:tcBorders>
+            <w:shd w:val="clear" w:color="auto" w:fill="FFFFFF"/>
+            <w:tcMar>
+              <w:top w:w="0" w:type="dxa"/>
+              <w:bottom w:w="0" w:type="dxa"/>
+              <w:left w:w="0" w:type="dxa"/>
+              <w:right w:w="0" w:type="dxa"/>
+            </w:tcMar>
+            <w:vAlign w:val="top"/>
+          </w:tcPr>
+          <w:p>
+            <w:pPr>
+              <w:pStyle w:val="Normal"/>
+              <w:jc w:val="center"/>
+              <w:pBdr>
+                <w:bottom w:val="none" w:sz="0" w:space="0" w:color="000000"/>
+                <w:top w:val="none" w:sz="0" w:space="0" w:color="000000"/>
+                <w:left w:val="none" w:sz="0" w:space="0" w:color="000000"/>
+                <w:right w:val="none" w:sz="0" w:space="0" w:color="000000"/>
+              </w:pBdr>
+              <w:spacing w:after="100" w:before="100" w:line="240"/>
+              <w:ind w:firstLine="0" w:left="100" w:right="100"/>
+            </w:pPr>
+            <w:r>
+              <w:rPr>
+                <w:rFonts w:ascii="Helvetica" w:hAnsi="Helvetica" w:eastAsia="Helvetica" w:cs="Helvetica"/>
+                <w:i w:val="false"/>
+                <w:b w:val="false"/>
+                <w:u w:val="none"/>
+                <w:sz w:val="22"/>
+                <w:szCs w:val="22"/>
+                <w:color w:val="000000"/>
+              </w:rPr>
+              <w:t xml:space="preserve">2.9 (1.9 to 3.9)</w:t>
+            </w:r>
+          </w:p>
+        </w:tc>
+        <w:tc>
+          <w:tcPr>
+            <w:tcBorders>
+              <w:bottom w:val="none" w:sz="0" w:space="0" w:color="000000"/>
+              <w:top w:val="none" w:sz="0" w:space="0" w:color="000000"/>
+              <w:left w:val="none" w:sz="0" w:space="0" w:color="000000"/>
+              <w:right w:val="none" w:sz="0" w:space="0" w:color="000000"/>
+            </w:tcBorders>
+            <w:shd w:val="clear" w:color="auto" w:fill="FFFFFF"/>
+            <w:tcMar>
+              <w:top w:w="0" w:type="dxa"/>
+              <w:bottom w:w="0" w:type="dxa"/>
+              <w:left w:w="0" w:type="dxa"/>
+              <w:right w:w="0" w:type="dxa"/>
+            </w:tcMar>
+            <w:vAlign w:val="top"/>
+          </w:tcPr>
+          <w:p>
+            <w:pPr>
+              <w:pStyle w:val="Normal"/>
+              <w:jc w:val="center"/>
+              <w:pBdr>
+                <w:bottom w:val="none" w:sz="0" w:space="0" w:color="000000"/>
+                <w:top w:val="none" w:sz="0" w:space="0" w:color="000000"/>
+                <w:left w:val="none" w:sz="0" w:space="0" w:color="000000"/>
+                <w:right w:val="none" w:sz="0" w:space="0" w:color="000000"/>
+              </w:pBdr>
+              <w:spacing w:after="100" w:before="100" w:line="240"/>
+              <w:ind w:firstLine="0" w:left="100" w:right="100"/>
+            </w:pPr>
+            <w:r>
+              <w:rPr>
+                <w:rFonts w:ascii="Helvetica" w:hAnsi="Helvetica" w:eastAsia="Helvetica" w:cs="Helvetica"/>
+                <w:i w:val="false"/>
+                <w:b w:val="false"/>
+                <w:u w:val="none"/>
+                <w:sz w:val="22"/>
+                <w:szCs w:val="22"/>
+                <w:color w:val="000000"/>
+              </w:rPr>
+              <w:t xml:space="preserve">&lt;0.001</w:t>
+            </w:r>
+          </w:p>
+        </w:tc>
+        <w:tc>
+          <w:tcPr>
+            <w:tcBorders>
+              <w:bottom w:val="none" w:sz="0" w:space="0" w:color="000000"/>
+              <w:top w:val="none" w:sz="0" w:space="0" w:color="000000"/>
+              <w:left w:val="none" w:sz="0" w:space="0" w:color="000000"/>
+              <w:right w:val="none" w:sz="0" w:space="0" w:color="000000"/>
+            </w:tcBorders>
+            <w:shd w:val="clear" w:color="auto" w:fill="FFFFFF"/>
+            <w:tcMar>
+              <w:top w:w="0" w:type="dxa"/>
+              <w:bottom w:w="0" w:type="dxa"/>
+              <w:left w:w="0" w:type="dxa"/>
+              <w:right w:w="0" w:type="dxa"/>
+            </w:tcMar>
+            <w:vAlign w:val="top"/>
+          </w:tcPr>
+          <w:p>
+            <w:pPr>
+              <w:pStyle w:val="Normal"/>
+              <w:jc w:val="center"/>
+              <w:pBdr>
+                <w:bottom w:val="none" w:sz="0" w:space="0" w:color="000000"/>
+                <w:top w:val="none" w:sz="0" w:space="0" w:color="000000"/>
+                <w:left w:val="none" w:sz="0" w:space="0" w:color="000000"/>
+                <w:right w:val="none" w:sz="0" w:space="0" w:color="000000"/>
+              </w:pBdr>
+              <w:spacing w:after="100" w:before="100" w:line="240"/>
+              <w:ind w:firstLine="0" w:left="100" w:right="100"/>
+            </w:pPr>
+            <w:r>
+              <w:rPr>
+                <w:rFonts w:ascii="Helvetica" w:hAnsi="Helvetica" w:eastAsia="Helvetica" w:cs="Helvetica"/>
+                <w:i w:val="false"/>
+                <w:b w:val="false"/>
+                <w:u w:val="none"/>
+                <w:sz w:val="22"/>
+                <w:szCs w:val="22"/>
+                <w:color w:val="000000"/>
+              </w:rPr>
+              <w:t xml:space="preserve">2.9 (1.9 to 3.9)</w:t>
+            </w:r>
+          </w:p>
+        </w:tc>
+        <w:tc>
+          <w:tcPr>
+            <w:tcBorders>
+              <w:bottom w:val="none" w:sz="0" w:space="0" w:color="000000"/>
+              <w:top w:val="none" w:sz="0" w:space="0" w:color="000000"/>
+              <w:left w:val="none" w:sz="0" w:space="0" w:color="000000"/>
+              <w:right w:val="none" w:sz="0" w:space="0" w:color="000000"/>
+            </w:tcBorders>
+            <w:shd w:val="clear" w:color="auto" w:fill="FFFFFF"/>
+            <w:tcMar>
+              <w:top w:w="0" w:type="dxa"/>
+              <w:bottom w:w="0" w:type="dxa"/>
+              <w:left w:w="0" w:type="dxa"/>
+              <w:right w:w="0" w:type="dxa"/>
+            </w:tcMar>
+            <w:vAlign w:val="top"/>
+          </w:tcPr>
+          <w:p>
+            <w:pPr>
+              <w:pStyle w:val="Normal"/>
+              <w:jc w:val="center"/>
+              <w:pBdr>
+                <w:bottom w:val="none" w:sz="0" w:space="0" w:color="000000"/>
+                <w:top w:val="none" w:sz="0" w:space="0" w:color="000000"/>
+                <w:left w:val="none" w:sz="0" w:space="0" w:color="000000"/>
+                <w:right w:val="none" w:sz="0" w:space="0" w:color="000000"/>
+              </w:pBdr>
+              <w:spacing w:after="100" w:before="100" w:line="240"/>
+              <w:ind w:firstLine="0" w:left="100" w:right="100"/>
+            </w:pPr>
+            <w:r>
+              <w:rPr>
+                <w:rFonts w:ascii="Helvetica" w:hAnsi="Helvetica" w:eastAsia="Helvetica" w:cs="Helvetica"/>
+                <w:i w:val="false"/>
+                <w:b w:val="false"/>
+                <w:u w:val="none"/>
+                <w:sz w:val="22"/>
+                <w:szCs w:val="22"/>
+                <w:color w:val="000000"/>
+              </w:rPr>
+              <w:t xml:space="preserve">&lt;0.001</w:t>
             </w:r>
           </w:p>
         </w:tc>
@@ -2506,7 +2506,7 @@
                 <w:szCs w:val="22"/>
                 <w:color w:val="000000"/>
               </w:rPr>
-              <w:t xml:space="preserve">5.8 (4.0 to 7.6)</w:t>
+              <w:t xml:space="preserve">5.1 (3.9 to 6.4)</w:t>
             </w:r>
           </w:p>
         </w:tc>
@@ -2594,7 +2594,7 @@
                 <w:szCs w:val="22"/>
                 <w:color w:val="000000"/>
               </w:rPr>
-              <w:t xml:space="preserve">4.0 (2.4 to 5.7)</w:t>
+              <w:t xml:space="preserve">3.9 (2.7 to 5.0)</w:t>
             </w:r>
           </w:p>
         </w:tc>
@@ -2682,7 +2682,7 @@
                 <w:szCs w:val="22"/>
                 <w:color w:val="000000"/>
               </w:rPr>
-              <w:t xml:space="preserve">3.7 (2.1 to 5.4)</w:t>
+              <w:t xml:space="preserve">3.4 (2.3 to 4.5)</w:t>
             </w:r>
           </w:p>
         </w:tc>
@@ -2770,7 +2770,7 @@
                 <w:szCs w:val="22"/>
                 <w:color w:val="000000"/>
               </w:rPr>
-              <w:t xml:space="preserve">3.7 (2.1 to 5.4)</w:t>
+              <w:t xml:space="preserve">3.4 (2.3 to 4.5)</w:t>
             </w:r>
           </w:p>
         </w:tc>
@@ -2908,7 +2908,7 @@
                 <w:szCs w:val="22"/>
                 <w:color w:val="000000"/>
               </w:rPr>
-              <w:t xml:space="preserve">4.4 (2.3 to 6.4)</w:t>
+              <w:t xml:space="preserve">4.7 (3.3 to 6.1)</w:t>
             </w:r>
           </w:p>
         </w:tc>
@@ -2996,227 +2996,227 @@
                 <w:szCs w:val="22"/>
                 <w:color w:val="000000"/>
               </w:rPr>
-              <w:t xml:space="preserve">2.9 (1.0 to 4.8)</w:t>
-            </w:r>
-          </w:p>
-        </w:tc>
-        <w:tc>
-          <w:tcPr>
-            <w:tcBorders>
-              <w:bottom w:val="none" w:sz="0" w:space="0" w:color="000000"/>
-              <w:top w:val="none" w:sz="0" w:space="0" w:color="000000"/>
-              <w:left w:val="none" w:sz="0" w:space="0" w:color="000000"/>
-              <w:right w:val="none" w:sz="0" w:space="0" w:color="000000"/>
-            </w:tcBorders>
-            <w:shd w:val="clear" w:color="auto" w:fill="FFFFFF"/>
-            <w:tcMar>
-              <w:top w:w="0" w:type="dxa"/>
-              <w:bottom w:w="0" w:type="dxa"/>
-              <w:left w:w="0" w:type="dxa"/>
-              <w:right w:w="0" w:type="dxa"/>
-            </w:tcMar>
-            <w:vAlign w:val="top"/>
-          </w:tcPr>
-          <w:p>
-            <w:pPr>
-              <w:pStyle w:val="Normal"/>
-              <w:jc w:val="center"/>
-              <w:pBdr>
-                <w:bottom w:val="none" w:sz="0" w:space="0" w:color="000000"/>
-                <w:top w:val="none" w:sz="0" w:space="0" w:color="000000"/>
-                <w:left w:val="none" w:sz="0" w:space="0" w:color="000000"/>
-                <w:right w:val="none" w:sz="0" w:space="0" w:color="000000"/>
-              </w:pBdr>
-              <w:spacing w:after="100" w:before="100" w:line="240"/>
-              <w:ind w:firstLine="0" w:left="100" w:right="100"/>
-            </w:pPr>
-            <w:r>
-              <w:rPr>
-                <w:rFonts w:ascii="Helvetica" w:hAnsi="Helvetica" w:eastAsia="Helvetica" w:cs="Helvetica"/>
-                <w:i w:val="false"/>
-                <w:b w:val="false"/>
-                <w:u w:val="none"/>
-                <w:sz w:val="22"/>
-                <w:szCs w:val="22"/>
-                <w:color w:val="000000"/>
-              </w:rPr>
-              <w:t xml:space="preserve">0.003</w:t>
-            </w:r>
-          </w:p>
-        </w:tc>
-        <w:tc>
-          <w:tcPr>
-            <w:tcBorders>
-              <w:bottom w:val="none" w:sz="0" w:space="0" w:color="000000"/>
-              <w:top w:val="none" w:sz="0" w:space="0" w:color="000000"/>
-              <w:left w:val="none" w:sz="0" w:space="0" w:color="000000"/>
-              <w:right w:val="none" w:sz="0" w:space="0" w:color="000000"/>
-            </w:tcBorders>
-            <w:shd w:val="clear" w:color="auto" w:fill="FFFFFF"/>
-            <w:tcMar>
-              <w:top w:w="0" w:type="dxa"/>
-              <w:bottom w:w="0" w:type="dxa"/>
-              <w:left w:w="0" w:type="dxa"/>
-              <w:right w:w="0" w:type="dxa"/>
-            </w:tcMar>
-            <w:vAlign w:val="top"/>
-          </w:tcPr>
-          <w:p>
-            <w:pPr>
-              <w:pStyle w:val="Normal"/>
-              <w:jc w:val="center"/>
-              <w:pBdr>
-                <w:bottom w:val="none" w:sz="0" w:space="0" w:color="000000"/>
-                <w:top w:val="none" w:sz="0" w:space="0" w:color="000000"/>
-                <w:left w:val="none" w:sz="0" w:space="0" w:color="000000"/>
-                <w:right w:val="none" w:sz="0" w:space="0" w:color="000000"/>
-              </w:pBdr>
-              <w:spacing w:after="100" w:before="100" w:line="240"/>
-              <w:ind w:firstLine="0" w:left="100" w:right="100"/>
-            </w:pPr>
-            <w:r>
-              <w:rPr>
-                <w:rFonts w:ascii="Helvetica" w:hAnsi="Helvetica" w:eastAsia="Helvetica" w:cs="Helvetica"/>
-                <w:i w:val="false"/>
-                <w:b w:val="false"/>
-                <w:u w:val="none"/>
-                <w:sz w:val="22"/>
-                <w:szCs w:val="22"/>
-                <w:color w:val="000000"/>
-              </w:rPr>
-              <w:t xml:space="preserve">2.7 (0.79 to 4.7)</w:t>
-            </w:r>
-          </w:p>
-        </w:tc>
-        <w:tc>
-          <w:tcPr>
-            <w:tcBorders>
-              <w:bottom w:val="none" w:sz="0" w:space="0" w:color="000000"/>
-              <w:top w:val="none" w:sz="0" w:space="0" w:color="000000"/>
-              <w:left w:val="none" w:sz="0" w:space="0" w:color="000000"/>
-              <w:right w:val="none" w:sz="0" w:space="0" w:color="000000"/>
-            </w:tcBorders>
-            <w:shd w:val="clear" w:color="auto" w:fill="FFFFFF"/>
-            <w:tcMar>
-              <w:top w:w="0" w:type="dxa"/>
-              <w:bottom w:w="0" w:type="dxa"/>
-              <w:left w:w="0" w:type="dxa"/>
-              <w:right w:w="0" w:type="dxa"/>
-            </w:tcMar>
-            <w:vAlign w:val="top"/>
-          </w:tcPr>
-          <w:p>
-            <w:pPr>
-              <w:pStyle w:val="Normal"/>
-              <w:jc w:val="center"/>
-              <w:pBdr>
-                <w:bottom w:val="none" w:sz="0" w:space="0" w:color="000000"/>
-                <w:top w:val="none" w:sz="0" w:space="0" w:color="000000"/>
-                <w:left w:val="none" w:sz="0" w:space="0" w:color="000000"/>
-                <w:right w:val="none" w:sz="0" w:space="0" w:color="000000"/>
-              </w:pBdr>
-              <w:spacing w:after="100" w:before="100" w:line="240"/>
-              <w:ind w:firstLine="0" w:left="100" w:right="100"/>
-            </w:pPr>
-            <w:r>
-              <w:rPr>
-                <w:rFonts w:ascii="Helvetica" w:hAnsi="Helvetica" w:eastAsia="Helvetica" w:cs="Helvetica"/>
-                <w:i w:val="false"/>
-                <w:b w:val="false"/>
-                <w:u w:val="none"/>
-                <w:sz w:val="22"/>
-                <w:szCs w:val="22"/>
-                <w:color w:val="000000"/>
-              </w:rPr>
-              <w:t xml:space="preserve">0.006</w:t>
-            </w:r>
-          </w:p>
-        </w:tc>
-        <w:tc>
-          <w:tcPr>
-            <w:tcBorders>
-              <w:bottom w:val="none" w:sz="0" w:space="0" w:color="000000"/>
-              <w:top w:val="none" w:sz="0" w:space="0" w:color="000000"/>
-              <w:left w:val="none" w:sz="0" w:space="0" w:color="000000"/>
-              <w:right w:val="none" w:sz="0" w:space="0" w:color="000000"/>
-            </w:tcBorders>
-            <w:shd w:val="clear" w:color="auto" w:fill="FFFFFF"/>
-            <w:tcMar>
-              <w:top w:w="0" w:type="dxa"/>
-              <w:bottom w:w="0" w:type="dxa"/>
-              <w:left w:w="0" w:type="dxa"/>
-              <w:right w:w="0" w:type="dxa"/>
-            </w:tcMar>
-            <w:vAlign w:val="top"/>
-          </w:tcPr>
-          <w:p>
-            <w:pPr>
-              <w:pStyle w:val="Normal"/>
-              <w:jc w:val="center"/>
-              <w:pBdr>
-                <w:bottom w:val="none" w:sz="0" w:space="0" w:color="000000"/>
-                <w:top w:val="none" w:sz="0" w:space="0" w:color="000000"/>
-                <w:left w:val="none" w:sz="0" w:space="0" w:color="000000"/>
-                <w:right w:val="none" w:sz="0" w:space="0" w:color="000000"/>
-              </w:pBdr>
-              <w:spacing w:after="100" w:before="100" w:line="240"/>
-              <w:ind w:firstLine="0" w:left="100" w:right="100"/>
-            </w:pPr>
-            <w:r>
-              <w:rPr>
-                <w:rFonts w:ascii="Helvetica" w:hAnsi="Helvetica" w:eastAsia="Helvetica" w:cs="Helvetica"/>
-                <w:i w:val="false"/>
-                <w:b w:val="false"/>
-                <w:u w:val="none"/>
-                <w:sz w:val="22"/>
-                <w:szCs w:val="22"/>
-                <w:color w:val="000000"/>
-              </w:rPr>
-              <w:t xml:space="preserve">2.7 (0.76 to 4.7)</w:t>
-            </w:r>
-          </w:p>
-        </w:tc>
-        <w:tc>
-          <w:tcPr>
-            <w:tcBorders>
-              <w:bottom w:val="none" w:sz="0" w:space="0" w:color="000000"/>
-              <w:top w:val="none" w:sz="0" w:space="0" w:color="000000"/>
-              <w:left w:val="none" w:sz="0" w:space="0" w:color="000000"/>
-              <w:right w:val="none" w:sz="0" w:space="0" w:color="000000"/>
-            </w:tcBorders>
-            <w:shd w:val="clear" w:color="auto" w:fill="FFFFFF"/>
-            <w:tcMar>
-              <w:top w:w="0" w:type="dxa"/>
-              <w:bottom w:w="0" w:type="dxa"/>
-              <w:left w:w="0" w:type="dxa"/>
-              <w:right w:w="0" w:type="dxa"/>
-            </w:tcMar>
-            <w:vAlign w:val="top"/>
-          </w:tcPr>
-          <w:p>
-            <w:pPr>
-              <w:pStyle w:val="Normal"/>
-              <w:jc w:val="center"/>
-              <w:pBdr>
-                <w:bottom w:val="none" w:sz="0" w:space="0" w:color="000000"/>
-                <w:top w:val="none" w:sz="0" w:space="0" w:color="000000"/>
-                <w:left w:val="none" w:sz="0" w:space="0" w:color="000000"/>
-                <w:right w:val="none" w:sz="0" w:space="0" w:color="000000"/>
-              </w:pBdr>
-              <w:spacing w:after="100" w:before="100" w:line="240"/>
-              <w:ind w:firstLine="0" w:left="100" w:right="100"/>
-            </w:pPr>
-            <w:r>
-              <w:rPr>
-                <w:rFonts w:ascii="Helvetica" w:hAnsi="Helvetica" w:eastAsia="Helvetica" w:cs="Helvetica"/>
-                <w:i w:val="false"/>
-                <w:b w:val="false"/>
-                <w:u w:val="none"/>
-                <w:sz w:val="22"/>
-                <w:szCs w:val="22"/>
-                <w:color w:val="000000"/>
-              </w:rPr>
-              <w:t xml:space="preserve">0.006</w:t>
+              <w:t xml:space="preserve">3.2 (1.9 to 4.5)</w:t>
+            </w:r>
+          </w:p>
+        </w:tc>
+        <w:tc>
+          <w:tcPr>
+            <w:tcBorders>
+              <w:bottom w:val="none" w:sz="0" w:space="0" w:color="000000"/>
+              <w:top w:val="none" w:sz="0" w:space="0" w:color="000000"/>
+              <w:left w:val="none" w:sz="0" w:space="0" w:color="000000"/>
+              <w:right w:val="none" w:sz="0" w:space="0" w:color="000000"/>
+            </w:tcBorders>
+            <w:shd w:val="clear" w:color="auto" w:fill="FFFFFF"/>
+            <w:tcMar>
+              <w:top w:w="0" w:type="dxa"/>
+              <w:bottom w:w="0" w:type="dxa"/>
+              <w:left w:w="0" w:type="dxa"/>
+              <w:right w:w="0" w:type="dxa"/>
+            </w:tcMar>
+            <w:vAlign w:val="top"/>
+          </w:tcPr>
+          <w:p>
+            <w:pPr>
+              <w:pStyle w:val="Normal"/>
+              <w:jc w:val="center"/>
+              <w:pBdr>
+                <w:bottom w:val="none" w:sz="0" w:space="0" w:color="000000"/>
+                <w:top w:val="none" w:sz="0" w:space="0" w:color="000000"/>
+                <w:left w:val="none" w:sz="0" w:space="0" w:color="000000"/>
+                <w:right w:val="none" w:sz="0" w:space="0" w:color="000000"/>
+              </w:pBdr>
+              <w:spacing w:after="100" w:before="100" w:line="240"/>
+              <w:ind w:firstLine="0" w:left="100" w:right="100"/>
+            </w:pPr>
+            <w:r>
+              <w:rPr>
+                <w:rFonts w:ascii="Helvetica" w:hAnsi="Helvetica" w:eastAsia="Helvetica" w:cs="Helvetica"/>
+                <w:i w:val="false"/>
+                <w:b w:val="false"/>
+                <w:u w:val="none"/>
+                <w:sz w:val="22"/>
+                <w:szCs w:val="22"/>
+                <w:color w:val="000000"/>
+              </w:rPr>
+              <w:t xml:space="preserve">&lt;0.001</w:t>
+            </w:r>
+          </w:p>
+        </w:tc>
+        <w:tc>
+          <w:tcPr>
+            <w:tcBorders>
+              <w:bottom w:val="none" w:sz="0" w:space="0" w:color="000000"/>
+              <w:top w:val="none" w:sz="0" w:space="0" w:color="000000"/>
+              <w:left w:val="none" w:sz="0" w:space="0" w:color="000000"/>
+              <w:right w:val="none" w:sz="0" w:space="0" w:color="000000"/>
+            </w:tcBorders>
+            <w:shd w:val="clear" w:color="auto" w:fill="FFFFFF"/>
+            <w:tcMar>
+              <w:top w:w="0" w:type="dxa"/>
+              <w:bottom w:w="0" w:type="dxa"/>
+              <w:left w:w="0" w:type="dxa"/>
+              <w:right w:w="0" w:type="dxa"/>
+            </w:tcMar>
+            <w:vAlign w:val="top"/>
+          </w:tcPr>
+          <w:p>
+            <w:pPr>
+              <w:pStyle w:val="Normal"/>
+              <w:jc w:val="center"/>
+              <w:pBdr>
+                <w:bottom w:val="none" w:sz="0" w:space="0" w:color="000000"/>
+                <w:top w:val="none" w:sz="0" w:space="0" w:color="000000"/>
+                <w:left w:val="none" w:sz="0" w:space="0" w:color="000000"/>
+                <w:right w:val="none" w:sz="0" w:space="0" w:color="000000"/>
+              </w:pBdr>
+              <w:spacing w:after="100" w:before="100" w:line="240"/>
+              <w:ind w:firstLine="0" w:left="100" w:right="100"/>
+            </w:pPr>
+            <w:r>
+              <w:rPr>
+                <w:rFonts w:ascii="Helvetica" w:hAnsi="Helvetica" w:eastAsia="Helvetica" w:cs="Helvetica"/>
+                <w:i w:val="false"/>
+                <w:b w:val="false"/>
+                <w:u w:val="none"/>
+                <w:sz w:val="22"/>
+                <w:szCs w:val="22"/>
+                <w:color w:val="000000"/>
+              </w:rPr>
+              <w:t xml:space="preserve">2.7 (1.3 to 4.0)</w:t>
+            </w:r>
+          </w:p>
+        </w:tc>
+        <w:tc>
+          <w:tcPr>
+            <w:tcBorders>
+              <w:bottom w:val="none" w:sz="0" w:space="0" w:color="000000"/>
+              <w:top w:val="none" w:sz="0" w:space="0" w:color="000000"/>
+              <w:left w:val="none" w:sz="0" w:space="0" w:color="000000"/>
+              <w:right w:val="none" w:sz="0" w:space="0" w:color="000000"/>
+            </w:tcBorders>
+            <w:shd w:val="clear" w:color="auto" w:fill="FFFFFF"/>
+            <w:tcMar>
+              <w:top w:w="0" w:type="dxa"/>
+              <w:bottom w:w="0" w:type="dxa"/>
+              <w:left w:w="0" w:type="dxa"/>
+              <w:right w:w="0" w:type="dxa"/>
+            </w:tcMar>
+            <w:vAlign w:val="top"/>
+          </w:tcPr>
+          <w:p>
+            <w:pPr>
+              <w:pStyle w:val="Normal"/>
+              <w:jc w:val="center"/>
+              <w:pBdr>
+                <w:bottom w:val="none" w:sz="0" w:space="0" w:color="000000"/>
+                <w:top w:val="none" w:sz="0" w:space="0" w:color="000000"/>
+                <w:left w:val="none" w:sz="0" w:space="0" w:color="000000"/>
+                <w:right w:val="none" w:sz="0" w:space="0" w:color="000000"/>
+              </w:pBdr>
+              <w:spacing w:after="100" w:before="100" w:line="240"/>
+              <w:ind w:firstLine="0" w:left="100" w:right="100"/>
+            </w:pPr>
+            <w:r>
+              <w:rPr>
+                <w:rFonts w:ascii="Helvetica" w:hAnsi="Helvetica" w:eastAsia="Helvetica" w:cs="Helvetica"/>
+                <w:i w:val="false"/>
+                <w:b w:val="false"/>
+                <w:u w:val="none"/>
+                <w:sz w:val="22"/>
+                <w:szCs w:val="22"/>
+                <w:color w:val="000000"/>
+              </w:rPr>
+              <w:t xml:space="preserve">&lt;0.001</w:t>
+            </w:r>
+          </w:p>
+        </w:tc>
+        <w:tc>
+          <w:tcPr>
+            <w:tcBorders>
+              <w:bottom w:val="none" w:sz="0" w:space="0" w:color="000000"/>
+              <w:top w:val="none" w:sz="0" w:space="0" w:color="000000"/>
+              <w:left w:val="none" w:sz="0" w:space="0" w:color="000000"/>
+              <w:right w:val="none" w:sz="0" w:space="0" w:color="000000"/>
+            </w:tcBorders>
+            <w:shd w:val="clear" w:color="auto" w:fill="FFFFFF"/>
+            <w:tcMar>
+              <w:top w:w="0" w:type="dxa"/>
+              <w:bottom w:w="0" w:type="dxa"/>
+              <w:left w:w="0" w:type="dxa"/>
+              <w:right w:w="0" w:type="dxa"/>
+            </w:tcMar>
+            <w:vAlign w:val="top"/>
+          </w:tcPr>
+          <w:p>
+            <w:pPr>
+              <w:pStyle w:val="Normal"/>
+              <w:jc w:val="center"/>
+              <w:pBdr>
+                <w:bottom w:val="none" w:sz="0" w:space="0" w:color="000000"/>
+                <w:top w:val="none" w:sz="0" w:space="0" w:color="000000"/>
+                <w:left w:val="none" w:sz="0" w:space="0" w:color="000000"/>
+                <w:right w:val="none" w:sz="0" w:space="0" w:color="000000"/>
+              </w:pBdr>
+              <w:spacing w:after="100" w:before="100" w:line="240"/>
+              <w:ind w:firstLine="0" w:left="100" w:right="100"/>
+            </w:pPr>
+            <w:r>
+              <w:rPr>
+                <w:rFonts w:ascii="Helvetica" w:hAnsi="Helvetica" w:eastAsia="Helvetica" w:cs="Helvetica"/>
+                <w:i w:val="false"/>
+                <w:b w:val="false"/>
+                <w:u w:val="none"/>
+                <w:sz w:val="22"/>
+                <w:szCs w:val="22"/>
+                <w:color w:val="000000"/>
+              </w:rPr>
+              <w:t xml:space="preserve">2.7 (1.3 to 4.0)</w:t>
+            </w:r>
+          </w:p>
+        </w:tc>
+        <w:tc>
+          <w:tcPr>
+            <w:tcBorders>
+              <w:bottom w:val="none" w:sz="0" w:space="0" w:color="000000"/>
+              <w:top w:val="none" w:sz="0" w:space="0" w:color="000000"/>
+              <w:left w:val="none" w:sz="0" w:space="0" w:color="000000"/>
+              <w:right w:val="none" w:sz="0" w:space="0" w:color="000000"/>
+            </w:tcBorders>
+            <w:shd w:val="clear" w:color="auto" w:fill="FFFFFF"/>
+            <w:tcMar>
+              <w:top w:w="0" w:type="dxa"/>
+              <w:bottom w:w="0" w:type="dxa"/>
+              <w:left w:w="0" w:type="dxa"/>
+              <w:right w:w="0" w:type="dxa"/>
+            </w:tcMar>
+            <w:vAlign w:val="top"/>
+          </w:tcPr>
+          <w:p>
+            <w:pPr>
+              <w:pStyle w:val="Normal"/>
+              <w:jc w:val="center"/>
+              <w:pBdr>
+                <w:bottom w:val="none" w:sz="0" w:space="0" w:color="000000"/>
+                <w:top w:val="none" w:sz="0" w:space="0" w:color="000000"/>
+                <w:left w:val="none" w:sz="0" w:space="0" w:color="000000"/>
+                <w:right w:val="none" w:sz="0" w:space="0" w:color="000000"/>
+              </w:pBdr>
+              <w:spacing w:after="100" w:before="100" w:line="240"/>
+              <w:ind w:firstLine="0" w:left="100" w:right="100"/>
+            </w:pPr>
+            <w:r>
+              <w:rPr>
+                <w:rFonts w:ascii="Helvetica" w:hAnsi="Helvetica" w:eastAsia="Helvetica" w:cs="Helvetica"/>
+                <w:i w:val="false"/>
+                <w:b w:val="false"/>
+                <w:u w:val="none"/>
+                <w:sz w:val="22"/>
+                <w:szCs w:val="22"/>
+                <w:color w:val="000000"/>
+              </w:rPr>
+              <w:t xml:space="preserve">&lt;0.001</w:t>
             </w:r>
           </w:p>
         </w:tc>
@@ -3310,7 +3310,7 @@
                 <w:szCs w:val="22"/>
                 <w:color w:val="000000"/>
               </w:rPr>
-              <w:t xml:space="preserve">8.9 (6.2 to 12)</w:t>
+              <w:t xml:space="preserve">7.9 (6.1 to 9.8)</w:t>
             </w:r>
           </w:p>
         </w:tc>
@@ -3398,227 +3398,227 @@
                 <w:szCs w:val="22"/>
                 <w:color w:val="000000"/>
               </w:rPr>
-              <w:t xml:space="preserve">3.3 (0.80 to 5.8)</w:t>
-            </w:r>
-          </w:p>
-        </w:tc>
-        <w:tc>
-          <w:tcPr>
-            <w:tcBorders>
-              <w:bottom w:val="none" w:sz="0" w:space="0" w:color="000000"/>
-              <w:top w:val="none" w:sz="0" w:space="0" w:color="000000"/>
-              <w:left w:val="none" w:sz="0" w:space="0" w:color="000000"/>
-              <w:right w:val="none" w:sz="0" w:space="0" w:color="000000"/>
-            </w:tcBorders>
-            <w:shd w:val="clear" w:color="auto" w:fill="FFFFFF"/>
-            <w:tcMar>
-              <w:top w:w="0" w:type="dxa"/>
-              <w:bottom w:w="0" w:type="dxa"/>
-              <w:left w:w="0" w:type="dxa"/>
-              <w:right w:w="0" w:type="dxa"/>
-            </w:tcMar>
-            <w:vAlign w:val="top"/>
-          </w:tcPr>
-          <w:p>
-            <w:pPr>
-              <w:pStyle w:val="Normal"/>
-              <w:jc w:val="center"/>
-              <w:pBdr>
-                <w:bottom w:val="none" w:sz="0" w:space="0" w:color="000000"/>
-                <w:top w:val="none" w:sz="0" w:space="0" w:color="000000"/>
-                <w:left w:val="none" w:sz="0" w:space="0" w:color="000000"/>
-                <w:right w:val="none" w:sz="0" w:space="0" w:color="000000"/>
-              </w:pBdr>
-              <w:spacing w:after="100" w:before="100" w:line="240"/>
-              <w:ind w:firstLine="0" w:left="100" w:right="100"/>
-            </w:pPr>
-            <w:r>
-              <w:rPr>
-                <w:rFonts w:ascii="Helvetica" w:hAnsi="Helvetica" w:eastAsia="Helvetica" w:cs="Helvetica"/>
-                <w:i w:val="false"/>
-                <w:b w:val="false"/>
-                <w:u w:val="none"/>
-                <w:sz w:val="22"/>
-                <w:szCs w:val="22"/>
-                <w:color w:val="000000"/>
-              </w:rPr>
-              <w:t xml:space="preserve">0.010</w:t>
-            </w:r>
-          </w:p>
-        </w:tc>
-        <w:tc>
-          <w:tcPr>
-            <w:tcBorders>
-              <w:bottom w:val="none" w:sz="0" w:space="0" w:color="000000"/>
-              <w:top w:val="none" w:sz="0" w:space="0" w:color="000000"/>
-              <w:left w:val="none" w:sz="0" w:space="0" w:color="000000"/>
-              <w:right w:val="none" w:sz="0" w:space="0" w:color="000000"/>
-            </w:tcBorders>
-            <w:shd w:val="clear" w:color="auto" w:fill="FFFFFF"/>
-            <w:tcMar>
-              <w:top w:w="0" w:type="dxa"/>
-              <w:bottom w:w="0" w:type="dxa"/>
-              <w:left w:w="0" w:type="dxa"/>
-              <w:right w:w="0" w:type="dxa"/>
-            </w:tcMar>
-            <w:vAlign w:val="top"/>
-          </w:tcPr>
-          <w:p>
-            <w:pPr>
-              <w:pStyle w:val="Normal"/>
-              <w:jc w:val="center"/>
-              <w:pBdr>
-                <w:bottom w:val="none" w:sz="0" w:space="0" w:color="000000"/>
-                <w:top w:val="none" w:sz="0" w:space="0" w:color="000000"/>
-                <w:left w:val="none" w:sz="0" w:space="0" w:color="000000"/>
-                <w:right w:val="none" w:sz="0" w:space="0" w:color="000000"/>
-              </w:pBdr>
-              <w:spacing w:after="100" w:before="100" w:line="240"/>
-              <w:ind w:firstLine="0" w:left="100" w:right="100"/>
-            </w:pPr>
-            <w:r>
-              <w:rPr>
-                <w:rFonts w:ascii="Helvetica" w:hAnsi="Helvetica" w:eastAsia="Helvetica" w:cs="Helvetica"/>
-                <w:i w:val="false"/>
-                <w:b w:val="false"/>
-                <w:u w:val="none"/>
-                <w:sz w:val="22"/>
-                <w:szCs w:val="22"/>
-                <w:color w:val="000000"/>
-              </w:rPr>
-              <w:t xml:space="preserve">3.8 (1.1 to 6.4)</w:t>
-            </w:r>
-          </w:p>
-        </w:tc>
-        <w:tc>
-          <w:tcPr>
-            <w:tcBorders>
-              <w:bottom w:val="none" w:sz="0" w:space="0" w:color="000000"/>
-              <w:top w:val="none" w:sz="0" w:space="0" w:color="000000"/>
-              <w:left w:val="none" w:sz="0" w:space="0" w:color="000000"/>
-              <w:right w:val="none" w:sz="0" w:space="0" w:color="000000"/>
-            </w:tcBorders>
-            <w:shd w:val="clear" w:color="auto" w:fill="FFFFFF"/>
-            <w:tcMar>
-              <w:top w:w="0" w:type="dxa"/>
-              <w:bottom w:w="0" w:type="dxa"/>
-              <w:left w:w="0" w:type="dxa"/>
-              <w:right w:w="0" w:type="dxa"/>
-            </w:tcMar>
-            <w:vAlign w:val="top"/>
-          </w:tcPr>
-          <w:p>
-            <w:pPr>
-              <w:pStyle w:val="Normal"/>
-              <w:jc w:val="center"/>
-              <w:pBdr>
-                <w:bottom w:val="none" w:sz="0" w:space="0" w:color="000000"/>
-                <w:top w:val="none" w:sz="0" w:space="0" w:color="000000"/>
-                <w:left w:val="none" w:sz="0" w:space="0" w:color="000000"/>
-                <w:right w:val="none" w:sz="0" w:space="0" w:color="000000"/>
-              </w:pBdr>
-              <w:spacing w:after="100" w:before="100" w:line="240"/>
-              <w:ind w:firstLine="0" w:left="100" w:right="100"/>
-            </w:pPr>
-            <w:r>
-              <w:rPr>
-                <w:rFonts w:ascii="Helvetica" w:hAnsi="Helvetica" w:eastAsia="Helvetica" w:cs="Helvetica"/>
-                <w:i w:val="false"/>
-                <w:b w:val="false"/>
-                <w:u w:val="none"/>
-                <w:sz w:val="22"/>
-                <w:szCs w:val="22"/>
-                <w:color w:val="000000"/>
-              </w:rPr>
-              <w:t xml:space="preserve">0.006</w:t>
-            </w:r>
-          </w:p>
-        </w:tc>
-        <w:tc>
-          <w:tcPr>
-            <w:tcBorders>
-              <w:bottom w:val="none" w:sz="0" w:space="0" w:color="000000"/>
-              <w:top w:val="none" w:sz="0" w:space="0" w:color="000000"/>
-              <w:left w:val="none" w:sz="0" w:space="0" w:color="000000"/>
-              <w:right w:val="none" w:sz="0" w:space="0" w:color="000000"/>
-            </w:tcBorders>
-            <w:shd w:val="clear" w:color="auto" w:fill="FFFFFF"/>
-            <w:tcMar>
-              <w:top w:w="0" w:type="dxa"/>
-              <w:bottom w:w="0" w:type="dxa"/>
-              <w:left w:w="0" w:type="dxa"/>
-              <w:right w:w="0" w:type="dxa"/>
-            </w:tcMar>
-            <w:vAlign w:val="top"/>
-          </w:tcPr>
-          <w:p>
-            <w:pPr>
-              <w:pStyle w:val="Normal"/>
-              <w:jc w:val="center"/>
-              <w:pBdr>
-                <w:bottom w:val="none" w:sz="0" w:space="0" w:color="000000"/>
-                <w:top w:val="none" w:sz="0" w:space="0" w:color="000000"/>
-                <w:left w:val="none" w:sz="0" w:space="0" w:color="000000"/>
-                <w:right w:val="none" w:sz="0" w:space="0" w:color="000000"/>
-              </w:pBdr>
-              <w:spacing w:after="100" w:before="100" w:line="240"/>
-              <w:ind w:firstLine="0" w:left="100" w:right="100"/>
-            </w:pPr>
-            <w:r>
-              <w:rPr>
-                <w:rFonts w:ascii="Helvetica" w:hAnsi="Helvetica" w:eastAsia="Helvetica" w:cs="Helvetica"/>
-                <w:i w:val="false"/>
-                <w:b w:val="false"/>
-                <w:u w:val="none"/>
-                <w:sz w:val="22"/>
-                <w:szCs w:val="22"/>
-                <w:color w:val="000000"/>
-              </w:rPr>
-              <w:t xml:space="preserve">3.8 (1.1 to 6.4)</w:t>
-            </w:r>
-          </w:p>
-        </w:tc>
-        <w:tc>
-          <w:tcPr>
-            <w:tcBorders>
-              <w:bottom w:val="none" w:sz="0" w:space="0" w:color="000000"/>
-              <w:top w:val="none" w:sz="0" w:space="0" w:color="000000"/>
-              <w:left w:val="none" w:sz="0" w:space="0" w:color="000000"/>
-              <w:right w:val="none" w:sz="0" w:space="0" w:color="000000"/>
-            </w:tcBorders>
-            <w:shd w:val="clear" w:color="auto" w:fill="FFFFFF"/>
-            <w:tcMar>
-              <w:top w:w="0" w:type="dxa"/>
-              <w:bottom w:w="0" w:type="dxa"/>
-              <w:left w:w="0" w:type="dxa"/>
-              <w:right w:w="0" w:type="dxa"/>
-            </w:tcMar>
-            <w:vAlign w:val="top"/>
-          </w:tcPr>
-          <w:p>
-            <w:pPr>
-              <w:pStyle w:val="Normal"/>
-              <w:jc w:val="center"/>
-              <w:pBdr>
-                <w:bottom w:val="none" w:sz="0" w:space="0" w:color="000000"/>
-                <w:top w:val="none" w:sz="0" w:space="0" w:color="000000"/>
-                <w:left w:val="none" w:sz="0" w:space="0" w:color="000000"/>
-                <w:right w:val="none" w:sz="0" w:space="0" w:color="000000"/>
-              </w:pBdr>
-              <w:spacing w:after="100" w:before="100" w:line="240"/>
-              <w:ind w:firstLine="0" w:left="100" w:right="100"/>
-            </w:pPr>
-            <w:r>
-              <w:rPr>
-                <w:rFonts w:ascii="Helvetica" w:hAnsi="Helvetica" w:eastAsia="Helvetica" w:cs="Helvetica"/>
-                <w:i w:val="false"/>
-                <w:b w:val="false"/>
-                <w:u w:val="none"/>
-                <w:sz w:val="22"/>
-                <w:szCs w:val="22"/>
-                <w:color w:val="000000"/>
-              </w:rPr>
-              <w:t xml:space="preserve">0.005</w:t>
+              <w:t xml:space="preserve">3.7 (1.9 to 5.4)</w:t>
+            </w:r>
+          </w:p>
+        </w:tc>
+        <w:tc>
+          <w:tcPr>
+            <w:tcBorders>
+              <w:bottom w:val="none" w:sz="0" w:space="0" w:color="000000"/>
+              <w:top w:val="none" w:sz="0" w:space="0" w:color="000000"/>
+              <w:left w:val="none" w:sz="0" w:space="0" w:color="000000"/>
+              <w:right w:val="none" w:sz="0" w:space="0" w:color="000000"/>
+            </w:tcBorders>
+            <w:shd w:val="clear" w:color="auto" w:fill="FFFFFF"/>
+            <w:tcMar>
+              <w:top w:w="0" w:type="dxa"/>
+              <w:bottom w:w="0" w:type="dxa"/>
+              <w:left w:w="0" w:type="dxa"/>
+              <w:right w:w="0" w:type="dxa"/>
+            </w:tcMar>
+            <w:vAlign w:val="top"/>
+          </w:tcPr>
+          <w:p>
+            <w:pPr>
+              <w:pStyle w:val="Normal"/>
+              <w:jc w:val="center"/>
+              <w:pBdr>
+                <w:bottom w:val="none" w:sz="0" w:space="0" w:color="000000"/>
+                <w:top w:val="none" w:sz="0" w:space="0" w:color="000000"/>
+                <w:left w:val="none" w:sz="0" w:space="0" w:color="000000"/>
+                <w:right w:val="none" w:sz="0" w:space="0" w:color="000000"/>
+              </w:pBdr>
+              <w:spacing w:after="100" w:before="100" w:line="240"/>
+              <w:ind w:firstLine="0" w:left="100" w:right="100"/>
+            </w:pPr>
+            <w:r>
+              <w:rPr>
+                <w:rFonts w:ascii="Helvetica" w:hAnsi="Helvetica" w:eastAsia="Helvetica" w:cs="Helvetica"/>
+                <w:i w:val="false"/>
+                <w:b w:val="false"/>
+                <w:u w:val="none"/>
+                <w:sz w:val="22"/>
+                <w:szCs w:val="22"/>
+                <w:color w:val="000000"/>
+              </w:rPr>
+              <w:t xml:space="preserve">&lt;0.001</w:t>
+            </w:r>
+          </w:p>
+        </w:tc>
+        <w:tc>
+          <w:tcPr>
+            <w:tcBorders>
+              <w:bottom w:val="none" w:sz="0" w:space="0" w:color="000000"/>
+              <w:top w:val="none" w:sz="0" w:space="0" w:color="000000"/>
+              <w:left w:val="none" w:sz="0" w:space="0" w:color="000000"/>
+              <w:right w:val="none" w:sz="0" w:space="0" w:color="000000"/>
+            </w:tcBorders>
+            <w:shd w:val="clear" w:color="auto" w:fill="FFFFFF"/>
+            <w:tcMar>
+              <w:top w:w="0" w:type="dxa"/>
+              <w:bottom w:w="0" w:type="dxa"/>
+              <w:left w:w="0" w:type="dxa"/>
+              <w:right w:w="0" w:type="dxa"/>
+            </w:tcMar>
+            <w:vAlign w:val="top"/>
+          </w:tcPr>
+          <w:p>
+            <w:pPr>
+              <w:pStyle w:val="Normal"/>
+              <w:jc w:val="center"/>
+              <w:pBdr>
+                <w:bottom w:val="none" w:sz="0" w:space="0" w:color="000000"/>
+                <w:top w:val="none" w:sz="0" w:space="0" w:color="000000"/>
+                <w:left w:val="none" w:sz="0" w:space="0" w:color="000000"/>
+                <w:right w:val="none" w:sz="0" w:space="0" w:color="000000"/>
+              </w:pBdr>
+              <w:spacing w:after="100" w:before="100" w:line="240"/>
+              <w:ind w:firstLine="0" w:left="100" w:right="100"/>
+            </w:pPr>
+            <w:r>
+              <w:rPr>
+                <w:rFonts w:ascii="Helvetica" w:hAnsi="Helvetica" w:eastAsia="Helvetica" w:cs="Helvetica"/>
+                <w:i w:val="false"/>
+                <w:b w:val="false"/>
+                <w:u w:val="none"/>
+                <w:sz w:val="22"/>
+                <w:szCs w:val="22"/>
+                <w:color w:val="000000"/>
+              </w:rPr>
+              <w:t xml:space="preserve">3.6 (1.8 to 5.5)</w:t>
+            </w:r>
+          </w:p>
+        </w:tc>
+        <w:tc>
+          <w:tcPr>
+            <w:tcBorders>
+              <w:bottom w:val="none" w:sz="0" w:space="0" w:color="000000"/>
+              <w:top w:val="none" w:sz="0" w:space="0" w:color="000000"/>
+              <w:left w:val="none" w:sz="0" w:space="0" w:color="000000"/>
+              <w:right w:val="none" w:sz="0" w:space="0" w:color="000000"/>
+            </w:tcBorders>
+            <w:shd w:val="clear" w:color="auto" w:fill="FFFFFF"/>
+            <w:tcMar>
+              <w:top w:w="0" w:type="dxa"/>
+              <w:bottom w:w="0" w:type="dxa"/>
+              <w:left w:w="0" w:type="dxa"/>
+              <w:right w:w="0" w:type="dxa"/>
+            </w:tcMar>
+            <w:vAlign w:val="top"/>
+          </w:tcPr>
+          <w:p>
+            <w:pPr>
+              <w:pStyle w:val="Normal"/>
+              <w:jc w:val="center"/>
+              <w:pBdr>
+                <w:bottom w:val="none" w:sz="0" w:space="0" w:color="000000"/>
+                <w:top w:val="none" w:sz="0" w:space="0" w:color="000000"/>
+                <w:left w:val="none" w:sz="0" w:space="0" w:color="000000"/>
+                <w:right w:val="none" w:sz="0" w:space="0" w:color="000000"/>
+              </w:pBdr>
+              <w:spacing w:after="100" w:before="100" w:line="240"/>
+              <w:ind w:firstLine="0" w:left="100" w:right="100"/>
+            </w:pPr>
+            <w:r>
+              <w:rPr>
+                <w:rFonts w:ascii="Helvetica" w:hAnsi="Helvetica" w:eastAsia="Helvetica" w:cs="Helvetica"/>
+                <w:i w:val="false"/>
+                <w:b w:val="false"/>
+                <w:u w:val="none"/>
+                <w:sz w:val="22"/>
+                <w:szCs w:val="22"/>
+                <w:color w:val="000000"/>
+              </w:rPr>
+              <w:t xml:space="preserve">&lt;0.001</w:t>
+            </w:r>
+          </w:p>
+        </w:tc>
+        <w:tc>
+          <w:tcPr>
+            <w:tcBorders>
+              <w:bottom w:val="none" w:sz="0" w:space="0" w:color="000000"/>
+              <w:top w:val="none" w:sz="0" w:space="0" w:color="000000"/>
+              <w:left w:val="none" w:sz="0" w:space="0" w:color="000000"/>
+              <w:right w:val="none" w:sz="0" w:space="0" w:color="000000"/>
+            </w:tcBorders>
+            <w:shd w:val="clear" w:color="auto" w:fill="FFFFFF"/>
+            <w:tcMar>
+              <w:top w:w="0" w:type="dxa"/>
+              <w:bottom w:w="0" w:type="dxa"/>
+              <w:left w:w="0" w:type="dxa"/>
+              <w:right w:w="0" w:type="dxa"/>
+            </w:tcMar>
+            <w:vAlign w:val="top"/>
+          </w:tcPr>
+          <w:p>
+            <w:pPr>
+              <w:pStyle w:val="Normal"/>
+              <w:jc w:val="center"/>
+              <w:pBdr>
+                <w:bottom w:val="none" w:sz="0" w:space="0" w:color="000000"/>
+                <w:top w:val="none" w:sz="0" w:space="0" w:color="000000"/>
+                <w:left w:val="none" w:sz="0" w:space="0" w:color="000000"/>
+                <w:right w:val="none" w:sz="0" w:space="0" w:color="000000"/>
+              </w:pBdr>
+              <w:spacing w:after="100" w:before="100" w:line="240"/>
+              <w:ind w:firstLine="0" w:left="100" w:right="100"/>
+            </w:pPr>
+            <w:r>
+              <w:rPr>
+                <w:rFonts w:ascii="Helvetica" w:hAnsi="Helvetica" w:eastAsia="Helvetica" w:cs="Helvetica"/>
+                <w:i w:val="false"/>
+                <w:b w:val="false"/>
+                <w:u w:val="none"/>
+                <w:sz w:val="22"/>
+                <w:szCs w:val="22"/>
+                <w:color w:val="000000"/>
+              </w:rPr>
+              <w:t xml:space="preserve">3.7 (1.9 to 5.5)</w:t>
+            </w:r>
+          </w:p>
+        </w:tc>
+        <w:tc>
+          <w:tcPr>
+            <w:tcBorders>
+              <w:bottom w:val="none" w:sz="0" w:space="0" w:color="000000"/>
+              <w:top w:val="none" w:sz="0" w:space="0" w:color="000000"/>
+              <w:left w:val="none" w:sz="0" w:space="0" w:color="000000"/>
+              <w:right w:val="none" w:sz="0" w:space="0" w:color="000000"/>
+            </w:tcBorders>
+            <w:shd w:val="clear" w:color="auto" w:fill="FFFFFF"/>
+            <w:tcMar>
+              <w:top w:w="0" w:type="dxa"/>
+              <w:bottom w:w="0" w:type="dxa"/>
+              <w:left w:w="0" w:type="dxa"/>
+              <w:right w:w="0" w:type="dxa"/>
+            </w:tcMar>
+            <w:vAlign w:val="top"/>
+          </w:tcPr>
+          <w:p>
+            <w:pPr>
+              <w:pStyle w:val="Normal"/>
+              <w:jc w:val="center"/>
+              <w:pBdr>
+                <w:bottom w:val="none" w:sz="0" w:space="0" w:color="000000"/>
+                <w:top w:val="none" w:sz="0" w:space="0" w:color="000000"/>
+                <w:left w:val="none" w:sz="0" w:space="0" w:color="000000"/>
+                <w:right w:val="none" w:sz="0" w:space="0" w:color="000000"/>
+              </w:pBdr>
+              <w:spacing w:after="100" w:before="100" w:line="240"/>
+              <w:ind w:firstLine="0" w:left="100" w:right="100"/>
+            </w:pPr>
+            <w:r>
+              <w:rPr>
+                <w:rFonts w:ascii="Helvetica" w:hAnsi="Helvetica" w:eastAsia="Helvetica" w:cs="Helvetica"/>
+                <w:i w:val="false"/>
+                <w:b w:val="false"/>
+                <w:u w:val="none"/>
+                <w:sz w:val="22"/>
+                <w:szCs w:val="22"/>
+                <w:color w:val="000000"/>
+              </w:rPr>
+              <w:t xml:space="preserve">&lt;0.001</w:t>
             </w:r>
           </w:p>
         </w:tc>
@@ -4604,7 +4604,7 @@
                 <w:szCs w:val="22"/>
                 <w:color w:val="000000"/>
               </w:rPr>
-              <w:t xml:space="preserve">3.9 (2.1 to 5.7)</w:t>
+              <w:t xml:space="preserve">4.0 (2.8 to 5.2)</w:t>
             </w:r>
           </w:p>
         </w:tc>
@@ -4692,7 +4692,7 @@
                 <w:szCs w:val="22"/>
                 <w:color w:val="000000"/>
               </w:rPr>
-              <w:t xml:space="preserve">3.9 (2.1 to 5.7)</w:t>
+              <w:t xml:space="preserve">4.1 (2.9 to 5.3)</w:t>
             </w:r>
           </w:p>
         </w:tc>
@@ -4780,7 +4780,7 @@
                 <w:szCs w:val="22"/>
                 <w:color w:val="000000"/>
               </w:rPr>
-              <w:t xml:space="preserve">3.9 (2.1 to 5.7)</w:t>
+              <w:t xml:space="preserve">4.1 (2.8 to 5.3)</w:t>
             </w:r>
           </w:p>
         </w:tc>
@@ -5006,7 +5006,7 @@
                 <w:szCs w:val="22"/>
                 <w:color w:val="000000"/>
               </w:rPr>
-              <w:t xml:space="preserve">7.0 (5.3 to 8.7)</w:t>
+              <w:t xml:space="preserve">6.7 (5.5 to 7.9)</w:t>
             </w:r>
           </w:p>
         </w:tc>
@@ -5094,7 +5094,7 @@
                 <w:szCs w:val="22"/>
                 <w:color w:val="000000"/>
               </w:rPr>
-              <w:t xml:space="preserve">6.8 (5.1 to 8.5)</w:t>
+              <w:t xml:space="preserve">6.7 (5.5 to 7.9)</w:t>
             </w:r>
           </w:p>
         </w:tc>
@@ -5182,7 +5182,7 @@
                 <w:szCs w:val="22"/>
                 <w:color w:val="000000"/>
               </w:rPr>
-              <w:t xml:space="preserve">6.8 (5.1 to 8.5)</w:t>
+              <w:t xml:space="preserve">6.6 (5.4 to 7.8)</w:t>
             </w:r>
           </w:p>
         </w:tc>
@@ -5408,7 +5408,7 @@
                 <w:szCs w:val="22"/>
                 <w:color w:val="000000"/>
               </w:rPr>
-              <w:t xml:space="preserve">13 (11 to 15)</w:t>
+              <w:t xml:space="preserve">13 (11 to 14)</w:t>
             </w:r>
           </w:p>
         </w:tc>
@@ -5496,7 +5496,7 @@
                 <w:szCs w:val="22"/>
                 <w:color w:val="000000"/>
               </w:rPr>
-              <w:t xml:space="preserve">13 (11 to 15)</w:t>
+              <w:t xml:space="preserve">13 (11 to 14)</w:t>
             </w:r>
           </w:p>
         </w:tc>
@@ -5584,7 +5584,7 @@
                 <w:szCs w:val="22"/>
                 <w:color w:val="000000"/>
               </w:rPr>
-              <w:t xml:space="preserve">13 (11 to 15)</w:t>
+              <w:t xml:space="preserve">13 (11 to 14)</w:t>
             </w:r>
           </w:p>
         </w:tc>
@@ -5810,7 +5810,7 @@
                 <w:szCs w:val="22"/>
                 <w:color w:val="000000"/>
               </w:rPr>
-              <w:t xml:space="preserve">17 (14 to 19)</w:t>
+              <w:t xml:space="preserve">16 (14 to 17)</w:t>
             </w:r>
           </w:p>
         </w:tc>
@@ -5898,7 +5898,7 @@
                 <w:szCs w:val="22"/>
                 <w:color w:val="000000"/>
               </w:rPr>
-              <w:t xml:space="preserve">16 (14 to 19)</w:t>
+              <w:t xml:space="preserve">16 (14 to 17)</w:t>
             </w:r>
           </w:p>
         </w:tc>
@@ -5986,7 +5986,7 @@
                 <w:szCs w:val="22"/>
                 <w:color w:val="000000"/>
               </w:rPr>
-              <w:t xml:space="preserve">16 (14 to 19)</w:t>
+              <w:t xml:space="preserve">16 (14 to 17)</w:t>
             </w:r>
           </w:p>
         </w:tc>
@@ -6212,7 +6212,7 @@
                 <w:szCs w:val="22"/>
                 <w:color w:val="000000"/>
               </w:rPr>
-              <w:t xml:space="preserve">23 (21 to 26)</w:t>
+              <w:t xml:space="preserve">24 (22 to 25)</w:t>
             </w:r>
           </w:p>
         </w:tc>
@@ -6300,7 +6300,7 @@
                 <w:szCs w:val="22"/>
                 <w:color w:val="000000"/>
               </w:rPr>
-              <w:t xml:space="preserve">23 (21 to 26)</w:t>
+              <w:t xml:space="preserve">24 (22 to 25)</w:t>
             </w:r>
           </w:p>
         </w:tc>
@@ -6388,7 +6388,7 @@
                 <w:szCs w:val="22"/>
                 <w:color w:val="000000"/>
               </w:rPr>
-              <w:t xml:space="preserve">23 (21 to 26)</w:t>
+              <w:t xml:space="preserve">24 (22 to 25)</w:t>
             </w:r>
           </w:p>
         </w:tc>
@@ -7418,7 +7418,7 @@
                 <w:szCs w:val="22"/>
                 <w:color w:val="000000"/>
               </w:rPr>
-              <w:t xml:space="preserve">3.3 (2.2 to 4.4)</w:t>
+              <w:t xml:space="preserve">4.0 (3.2 to 4.8)</w:t>
             </w:r>
           </w:p>
         </w:tc>
@@ -7506,7 +7506,7 @@
                 <w:szCs w:val="22"/>
                 <w:color w:val="000000"/>
               </w:rPr>
-              <w:t xml:space="preserve">3.3 (2.2 to 4.4)</w:t>
+              <w:t xml:space="preserve">4.1 (3.3 to 4.8)</w:t>
             </w:r>
           </w:p>
         </w:tc>
@@ -8712,7 +8712,7 @@
                 <w:szCs w:val="22"/>
                 <w:color w:val="000000"/>
               </w:rPr>
-              <w:t xml:space="preserve">4.2 (2.4 to 6.1)</w:t>
+              <w:t xml:space="preserve">4.4 (3.1 to 5.7)</w:t>
             </w:r>
           </w:p>
         </w:tc>
@@ -9114,51 +9114,51 @@
                 <w:szCs w:val="22"/>
                 <w:color w:val="000000"/>
               </w:rPr>
-              <w:t xml:space="preserve">-0.94 (-2.8 to 0.91)</w:t>
-            </w:r>
-          </w:p>
-        </w:tc>
-        <w:tc>
-          <w:tcPr>
-            <w:tcBorders>
-              <w:bottom w:val="none" w:sz="0" w:space="0" w:color="000000"/>
-              <w:top w:val="none" w:sz="0" w:space="0" w:color="000000"/>
-              <w:left w:val="none" w:sz="0" w:space="0" w:color="000000"/>
-              <w:right w:val="none" w:sz="0" w:space="0" w:color="000000"/>
-            </w:tcBorders>
-            <w:shd w:val="clear" w:color="auto" w:fill="FFFFFF"/>
-            <w:tcMar>
-              <w:top w:w="0" w:type="dxa"/>
-              <w:bottom w:w="0" w:type="dxa"/>
-              <w:left w:w="0" w:type="dxa"/>
-              <w:right w:w="0" w:type="dxa"/>
-            </w:tcMar>
-            <w:vAlign w:val="top"/>
-          </w:tcPr>
-          <w:p>
-            <w:pPr>
-              <w:pStyle w:val="Normal"/>
-              <w:jc w:val="center"/>
-              <w:pBdr>
-                <w:bottom w:val="none" w:sz="0" w:space="0" w:color="000000"/>
-                <w:top w:val="none" w:sz="0" w:space="0" w:color="000000"/>
-                <w:left w:val="none" w:sz="0" w:space="0" w:color="000000"/>
-                <w:right w:val="none" w:sz="0" w:space="0" w:color="000000"/>
-              </w:pBdr>
-              <w:spacing w:after="100" w:before="100" w:line="240"/>
-              <w:ind w:firstLine="0" w:left="100" w:right="100"/>
-            </w:pPr>
-            <w:r>
-              <w:rPr>
-                <w:rFonts w:ascii="Helvetica" w:hAnsi="Helvetica" w:eastAsia="Helvetica" w:cs="Helvetica"/>
-                <w:i w:val="false"/>
-                <w:b w:val="false"/>
-                <w:u w:val="none"/>
-                <w:sz w:val="22"/>
-                <w:szCs w:val="22"/>
-                <w:color w:val="000000"/>
-              </w:rPr>
-              <w:t xml:space="preserve">0.32</w:t>
+              <w:t xml:space="preserve">0.03 (-1.2 to 1.3)</w:t>
+            </w:r>
+          </w:p>
+        </w:tc>
+        <w:tc>
+          <w:tcPr>
+            <w:tcBorders>
+              <w:bottom w:val="none" w:sz="0" w:space="0" w:color="000000"/>
+              <w:top w:val="none" w:sz="0" w:space="0" w:color="000000"/>
+              <w:left w:val="none" w:sz="0" w:space="0" w:color="000000"/>
+              <w:right w:val="none" w:sz="0" w:space="0" w:color="000000"/>
+            </w:tcBorders>
+            <w:shd w:val="clear" w:color="auto" w:fill="FFFFFF"/>
+            <w:tcMar>
+              <w:top w:w="0" w:type="dxa"/>
+              <w:bottom w:w="0" w:type="dxa"/>
+              <w:left w:w="0" w:type="dxa"/>
+              <w:right w:w="0" w:type="dxa"/>
+            </w:tcMar>
+            <w:vAlign w:val="top"/>
+          </w:tcPr>
+          <w:p>
+            <w:pPr>
+              <w:pStyle w:val="Normal"/>
+              <w:jc w:val="center"/>
+              <w:pBdr>
+                <w:bottom w:val="none" w:sz="0" w:space="0" w:color="000000"/>
+                <w:top w:val="none" w:sz="0" w:space="0" w:color="000000"/>
+                <w:left w:val="none" w:sz="0" w:space="0" w:color="000000"/>
+                <w:right w:val="none" w:sz="0" w:space="0" w:color="000000"/>
+              </w:pBdr>
+              <w:spacing w:after="100" w:before="100" w:line="240"/>
+              <w:ind w:firstLine="0" w:left="100" w:right="100"/>
+            </w:pPr>
+            <w:r>
+              <w:rPr>
+                <w:rFonts w:ascii="Helvetica" w:hAnsi="Helvetica" w:eastAsia="Helvetica" w:cs="Helvetica"/>
+                <w:i w:val="false"/>
+                <w:b w:val="false"/>
+                <w:u w:val="none"/>
+                <w:sz w:val="22"/>
+                <w:szCs w:val="22"/>
+                <w:color w:val="000000"/>
+              </w:rPr>
+              <w:t xml:space="preserve">0.96</w:t>
             </w:r>
           </w:p>
         </w:tc>
@@ -9516,51 +9516,51 @@
                 <w:szCs w:val="22"/>
                 <w:color w:val="000000"/>
               </w:rPr>
-              <w:t xml:space="preserve">-1.1 (-3.2 to 1.0)</w:t>
-            </w:r>
-          </w:p>
-        </w:tc>
-        <w:tc>
-          <w:tcPr>
-            <w:tcBorders>
-              <w:bottom w:val="none" w:sz="0" w:space="0" w:color="000000"/>
-              <w:top w:val="none" w:sz="0" w:space="0" w:color="000000"/>
-              <w:left w:val="none" w:sz="0" w:space="0" w:color="000000"/>
-              <w:right w:val="none" w:sz="0" w:space="0" w:color="000000"/>
-            </w:tcBorders>
-            <w:shd w:val="clear" w:color="auto" w:fill="FFFFFF"/>
-            <w:tcMar>
-              <w:top w:w="0" w:type="dxa"/>
-              <w:bottom w:w="0" w:type="dxa"/>
-              <w:left w:w="0" w:type="dxa"/>
-              <w:right w:w="0" w:type="dxa"/>
-            </w:tcMar>
-            <w:vAlign w:val="top"/>
-          </w:tcPr>
-          <w:p>
-            <w:pPr>
-              <w:pStyle w:val="Normal"/>
-              <w:jc w:val="center"/>
-              <w:pBdr>
-                <w:bottom w:val="none" w:sz="0" w:space="0" w:color="000000"/>
-                <w:top w:val="none" w:sz="0" w:space="0" w:color="000000"/>
-                <w:left w:val="none" w:sz="0" w:space="0" w:color="000000"/>
-                <w:right w:val="none" w:sz="0" w:space="0" w:color="000000"/>
-              </w:pBdr>
-              <w:spacing w:after="100" w:before="100" w:line="240"/>
-              <w:ind w:firstLine="0" w:left="100" w:right="100"/>
-            </w:pPr>
-            <w:r>
-              <w:rPr>
-                <w:rFonts w:ascii="Helvetica" w:hAnsi="Helvetica" w:eastAsia="Helvetica" w:cs="Helvetica"/>
-                <w:i w:val="false"/>
-                <w:b w:val="false"/>
-                <w:u w:val="none"/>
-                <w:sz w:val="22"/>
-                <w:szCs w:val="22"/>
-                <w:color w:val="000000"/>
-              </w:rPr>
-              <w:t xml:space="preserve">0.31</w:t>
+              <w:t xml:space="preserve">-1.3 (-2.8 to 0.24)</w:t>
+            </w:r>
+          </w:p>
+        </w:tc>
+        <w:tc>
+          <w:tcPr>
+            <w:tcBorders>
+              <w:bottom w:val="none" w:sz="0" w:space="0" w:color="000000"/>
+              <w:top w:val="none" w:sz="0" w:space="0" w:color="000000"/>
+              <w:left w:val="none" w:sz="0" w:space="0" w:color="000000"/>
+              <w:right w:val="none" w:sz="0" w:space="0" w:color="000000"/>
+            </w:tcBorders>
+            <w:shd w:val="clear" w:color="auto" w:fill="FFFFFF"/>
+            <w:tcMar>
+              <w:top w:w="0" w:type="dxa"/>
+              <w:bottom w:w="0" w:type="dxa"/>
+              <w:left w:w="0" w:type="dxa"/>
+              <w:right w:w="0" w:type="dxa"/>
+            </w:tcMar>
+            <w:vAlign w:val="top"/>
+          </w:tcPr>
+          <w:p>
+            <w:pPr>
+              <w:pStyle w:val="Normal"/>
+              <w:jc w:val="center"/>
+              <w:pBdr>
+                <w:bottom w:val="none" w:sz="0" w:space="0" w:color="000000"/>
+                <w:top w:val="none" w:sz="0" w:space="0" w:color="000000"/>
+                <w:left w:val="none" w:sz="0" w:space="0" w:color="000000"/>
+                <w:right w:val="none" w:sz="0" w:space="0" w:color="000000"/>
+              </w:pBdr>
+              <w:spacing w:after="100" w:before="100" w:line="240"/>
+              <w:ind w:firstLine="0" w:left="100" w:right="100"/>
+            </w:pPr>
+            <w:r>
+              <w:rPr>
+                <w:rFonts w:ascii="Helvetica" w:hAnsi="Helvetica" w:eastAsia="Helvetica" w:cs="Helvetica"/>
+                <w:i w:val="false"/>
+                <w:b w:val="false"/>
+                <w:u w:val="none"/>
+                <w:sz w:val="22"/>
+                <w:szCs w:val="22"/>
+                <w:color w:val="000000"/>
+              </w:rPr>
+              <w:t xml:space="preserve">0.10</w:t>
             </w:r>
           </w:p>
         </w:tc>
@@ -10810,7 +10810,7 @@
                 <w:szCs w:val="22"/>
                 <w:color w:val="000000"/>
               </w:rPr>
-              <w:t xml:space="preserve">2.9 (1.5 to 4.3)</w:t>
+              <w:t xml:space="preserve">3.7 (2.8 to 4.6)</w:t>
             </w:r>
           </w:p>
         </w:tc>
@@ -11212,51 +11212,51 @@
                 <w:szCs w:val="22"/>
                 <w:color w:val="000000"/>
               </w:rPr>
-              <w:t xml:space="preserve">4.3 (1.7 to 6.9)</w:t>
-            </w:r>
-          </w:p>
-        </w:tc>
-        <w:tc>
-          <w:tcPr>
-            <w:tcBorders>
-              <w:bottom w:val="none" w:sz="0" w:space="0" w:color="000000"/>
-              <w:top w:val="none" w:sz="0" w:space="0" w:color="000000"/>
-              <w:left w:val="none" w:sz="0" w:space="0" w:color="000000"/>
-              <w:right w:val="none" w:sz="0" w:space="0" w:color="000000"/>
-            </w:tcBorders>
-            <w:shd w:val="clear" w:color="auto" w:fill="FFFFFF"/>
-            <w:tcMar>
-              <w:top w:w="0" w:type="dxa"/>
-              <w:bottom w:w="0" w:type="dxa"/>
-              <w:left w:w="0" w:type="dxa"/>
-              <w:right w:w="0" w:type="dxa"/>
-            </w:tcMar>
-            <w:vAlign w:val="top"/>
-          </w:tcPr>
-          <w:p>
-            <w:pPr>
-              <w:pStyle w:val="Normal"/>
-              <w:jc w:val="center"/>
-              <w:pBdr>
-                <w:bottom w:val="none" w:sz="0" w:space="0" w:color="000000"/>
-                <w:top w:val="none" w:sz="0" w:space="0" w:color="000000"/>
-                <w:left w:val="none" w:sz="0" w:space="0" w:color="000000"/>
-                <w:right w:val="none" w:sz="0" w:space="0" w:color="000000"/>
-              </w:pBdr>
-              <w:spacing w:after="100" w:before="100" w:line="240"/>
-              <w:ind w:firstLine="0" w:left="100" w:right="100"/>
-            </w:pPr>
-            <w:r>
-              <w:rPr>
-                <w:rFonts w:ascii="Helvetica" w:hAnsi="Helvetica" w:eastAsia="Helvetica" w:cs="Helvetica"/>
-                <w:i w:val="false"/>
-                <w:b w:val="false"/>
-                <w:u w:val="none"/>
-                <w:sz w:val="22"/>
-                <w:szCs w:val="22"/>
-                <w:color w:val="000000"/>
-              </w:rPr>
-              <w:t xml:space="preserve">0.001</w:t>
+              <w:t xml:space="preserve">4.8 (3.0 to 6.6)</w:t>
+            </w:r>
+          </w:p>
+        </w:tc>
+        <w:tc>
+          <w:tcPr>
+            <w:tcBorders>
+              <w:bottom w:val="none" w:sz="0" w:space="0" w:color="000000"/>
+              <w:top w:val="none" w:sz="0" w:space="0" w:color="000000"/>
+              <w:left w:val="none" w:sz="0" w:space="0" w:color="000000"/>
+              <w:right w:val="none" w:sz="0" w:space="0" w:color="000000"/>
+            </w:tcBorders>
+            <w:shd w:val="clear" w:color="auto" w:fill="FFFFFF"/>
+            <w:tcMar>
+              <w:top w:w="0" w:type="dxa"/>
+              <w:bottom w:w="0" w:type="dxa"/>
+              <w:left w:w="0" w:type="dxa"/>
+              <w:right w:w="0" w:type="dxa"/>
+            </w:tcMar>
+            <w:vAlign w:val="top"/>
+          </w:tcPr>
+          <w:p>
+            <w:pPr>
+              <w:pStyle w:val="Normal"/>
+              <w:jc w:val="center"/>
+              <w:pBdr>
+                <w:bottom w:val="none" w:sz="0" w:space="0" w:color="000000"/>
+                <w:top w:val="none" w:sz="0" w:space="0" w:color="000000"/>
+                <w:left w:val="none" w:sz="0" w:space="0" w:color="000000"/>
+                <w:right w:val="none" w:sz="0" w:space="0" w:color="000000"/>
+              </w:pBdr>
+              <w:spacing w:after="100" w:before="100" w:line="240"/>
+              <w:ind w:firstLine="0" w:left="100" w:right="100"/>
+            </w:pPr>
+            <w:r>
+              <w:rPr>
+                <w:rFonts w:ascii="Helvetica" w:hAnsi="Helvetica" w:eastAsia="Helvetica" w:cs="Helvetica"/>
+                <w:i w:val="false"/>
+                <w:b w:val="false"/>
+                <w:u w:val="none"/>
+                <w:sz w:val="22"/>
+                <w:szCs w:val="22"/>
+                <w:color w:val="000000"/>
+              </w:rPr>
+              <w:t xml:space="preserve">&lt;0.001</w:t>
             </w:r>
           </w:p>
         </w:tc>
@@ -11614,7 +11614,7 @@
                 <w:szCs w:val="22"/>
                 <w:color w:val="000000"/>
               </w:rPr>
-              <w:t xml:space="preserve">7.0 (4.4 to 9.7)</w:t>
+              <w:t xml:space="preserve">7.7 (5.9 to 9.6)</w:t>
             </w:r>
           </w:p>
         </w:tc>
@@ -12016,51 +12016,51 @@
                 <w:szCs w:val="22"/>
                 <w:color w:val="000000"/>
               </w:rPr>
-              <w:t xml:space="preserve">-1.5 (-4.0 to 1.1)</w:t>
-            </w:r>
-          </w:p>
-        </w:tc>
-        <w:tc>
-          <w:tcPr>
-            <w:tcBorders>
-              <w:bottom w:val="none" w:sz="0" w:space="0" w:color="000000"/>
-              <w:top w:val="none" w:sz="0" w:space="0" w:color="000000"/>
-              <w:left w:val="none" w:sz="0" w:space="0" w:color="000000"/>
-              <w:right w:val="none" w:sz="0" w:space="0" w:color="000000"/>
-            </w:tcBorders>
-            <w:shd w:val="clear" w:color="auto" w:fill="FFFFFF"/>
-            <w:tcMar>
-              <w:top w:w="0" w:type="dxa"/>
-              <w:bottom w:w="0" w:type="dxa"/>
-              <w:left w:w="0" w:type="dxa"/>
-              <w:right w:w="0" w:type="dxa"/>
-            </w:tcMar>
-            <w:vAlign w:val="top"/>
-          </w:tcPr>
-          <w:p>
-            <w:pPr>
-              <w:pStyle w:val="Normal"/>
-              <w:jc w:val="center"/>
-              <w:pBdr>
-                <w:bottom w:val="none" w:sz="0" w:space="0" w:color="000000"/>
-                <w:top w:val="none" w:sz="0" w:space="0" w:color="000000"/>
-                <w:left w:val="none" w:sz="0" w:space="0" w:color="000000"/>
-                <w:right w:val="none" w:sz="0" w:space="0" w:color="000000"/>
-              </w:pBdr>
-              <w:spacing w:after="100" w:before="100" w:line="240"/>
-              <w:ind w:firstLine="0" w:left="100" w:right="100"/>
-            </w:pPr>
-            <w:r>
-              <w:rPr>
-                <w:rFonts w:ascii="Helvetica" w:hAnsi="Helvetica" w:eastAsia="Helvetica" w:cs="Helvetica"/>
-                <w:i w:val="false"/>
-                <w:b w:val="false"/>
-                <w:u w:val="none"/>
-                <w:sz w:val="22"/>
-                <w:szCs w:val="22"/>
-                <w:color w:val="000000"/>
-              </w:rPr>
-              <w:t xml:space="preserve">0.26</w:t>
+              <w:t xml:space="preserve">-0.72 (-2.5 to 1.1)</w:t>
+            </w:r>
+          </w:p>
+        </w:tc>
+        <w:tc>
+          <w:tcPr>
+            <w:tcBorders>
+              <w:bottom w:val="none" w:sz="0" w:space="0" w:color="000000"/>
+              <w:top w:val="none" w:sz="0" w:space="0" w:color="000000"/>
+              <w:left w:val="none" w:sz="0" w:space="0" w:color="000000"/>
+              <w:right w:val="none" w:sz="0" w:space="0" w:color="000000"/>
+            </w:tcBorders>
+            <w:shd w:val="clear" w:color="auto" w:fill="FFFFFF"/>
+            <w:tcMar>
+              <w:top w:w="0" w:type="dxa"/>
+              <w:bottom w:w="0" w:type="dxa"/>
+              <w:left w:w="0" w:type="dxa"/>
+              <w:right w:w="0" w:type="dxa"/>
+            </w:tcMar>
+            <w:vAlign w:val="top"/>
+          </w:tcPr>
+          <w:p>
+            <w:pPr>
+              <w:pStyle w:val="Normal"/>
+              <w:jc w:val="center"/>
+              <w:pBdr>
+                <w:bottom w:val="none" w:sz="0" w:space="0" w:color="000000"/>
+                <w:top w:val="none" w:sz="0" w:space="0" w:color="000000"/>
+                <w:left w:val="none" w:sz="0" w:space="0" w:color="000000"/>
+                <w:right w:val="none" w:sz="0" w:space="0" w:color="000000"/>
+              </w:pBdr>
+              <w:spacing w:after="100" w:before="100" w:line="240"/>
+              <w:ind w:firstLine="0" w:left="100" w:right="100"/>
+            </w:pPr>
+            <w:r>
+              <w:rPr>
+                <w:rFonts w:ascii="Helvetica" w:hAnsi="Helvetica" w:eastAsia="Helvetica" w:cs="Helvetica"/>
+                <w:i w:val="false"/>
+                <w:b w:val="false"/>
+                <w:u w:val="none"/>
+                <w:sz w:val="22"/>
+                <w:szCs w:val="22"/>
+                <w:color w:val="000000"/>
+              </w:rPr>
+              <w:t xml:space="preserve">0.43</w:t>
             </w:r>
           </w:p>
         </w:tc>
@@ -12418,51 +12418,51 @@
                 <w:szCs w:val="22"/>
                 <w:color w:val="000000"/>
               </w:rPr>
-              <w:t xml:space="preserve">2.5 (-0.02 to 5.0)</w:t>
-            </w:r>
-          </w:p>
-        </w:tc>
-        <w:tc>
-          <w:tcPr>
-            <w:tcBorders>
-              <w:bottom w:val="none" w:sz="0" w:space="0" w:color="000000"/>
-              <w:top w:val="none" w:sz="0" w:space="0" w:color="000000"/>
-              <w:left w:val="none" w:sz="0" w:space="0" w:color="000000"/>
-              <w:right w:val="none" w:sz="0" w:space="0" w:color="000000"/>
-            </w:tcBorders>
-            <w:shd w:val="clear" w:color="auto" w:fill="FFFFFF"/>
-            <w:tcMar>
-              <w:top w:w="0" w:type="dxa"/>
-              <w:bottom w:w="0" w:type="dxa"/>
-              <w:left w:w="0" w:type="dxa"/>
-              <w:right w:w="0" w:type="dxa"/>
-            </w:tcMar>
-            <w:vAlign w:val="top"/>
-          </w:tcPr>
-          <w:p>
-            <w:pPr>
-              <w:pStyle w:val="Normal"/>
-              <w:jc w:val="center"/>
-              <w:pBdr>
-                <w:bottom w:val="none" w:sz="0" w:space="0" w:color="000000"/>
-                <w:top w:val="none" w:sz="0" w:space="0" w:color="000000"/>
-                <w:left w:val="none" w:sz="0" w:space="0" w:color="000000"/>
-                <w:right w:val="none" w:sz="0" w:space="0" w:color="000000"/>
-              </w:pBdr>
-              <w:spacing w:after="100" w:before="100" w:line="240"/>
-              <w:ind w:firstLine="0" w:left="100" w:right="100"/>
-            </w:pPr>
-            <w:r>
-              <w:rPr>
-                <w:rFonts w:ascii="Helvetica" w:hAnsi="Helvetica" w:eastAsia="Helvetica" w:cs="Helvetica"/>
-                <w:i w:val="false"/>
-                <w:b w:val="false"/>
-                <w:u w:val="none"/>
-                <w:sz w:val="22"/>
-                <w:szCs w:val="22"/>
-                <w:color w:val="000000"/>
-              </w:rPr>
-              <w:t xml:space="preserve">0.052</w:t>
+              <w:t xml:space="preserve">4.4 (2.7 to 6.1)</w:t>
+            </w:r>
+          </w:p>
+        </w:tc>
+        <w:tc>
+          <w:tcPr>
+            <w:tcBorders>
+              <w:bottom w:val="none" w:sz="0" w:space="0" w:color="000000"/>
+              <w:top w:val="none" w:sz="0" w:space="0" w:color="000000"/>
+              <w:left w:val="none" w:sz="0" w:space="0" w:color="000000"/>
+              <w:right w:val="none" w:sz="0" w:space="0" w:color="000000"/>
+            </w:tcBorders>
+            <w:shd w:val="clear" w:color="auto" w:fill="FFFFFF"/>
+            <w:tcMar>
+              <w:top w:w="0" w:type="dxa"/>
+              <w:bottom w:w="0" w:type="dxa"/>
+              <w:left w:w="0" w:type="dxa"/>
+              <w:right w:w="0" w:type="dxa"/>
+            </w:tcMar>
+            <w:vAlign w:val="top"/>
+          </w:tcPr>
+          <w:p>
+            <w:pPr>
+              <w:pStyle w:val="Normal"/>
+              <w:jc w:val="center"/>
+              <w:pBdr>
+                <w:bottom w:val="none" w:sz="0" w:space="0" w:color="000000"/>
+                <w:top w:val="none" w:sz="0" w:space="0" w:color="000000"/>
+                <w:left w:val="none" w:sz="0" w:space="0" w:color="000000"/>
+                <w:right w:val="none" w:sz="0" w:space="0" w:color="000000"/>
+              </w:pBdr>
+              <w:spacing w:after="100" w:before="100" w:line="240"/>
+              <w:ind w:firstLine="0" w:left="100" w:right="100"/>
+            </w:pPr>
+            <w:r>
+              <w:rPr>
+                <w:rFonts w:ascii="Helvetica" w:hAnsi="Helvetica" w:eastAsia="Helvetica" w:cs="Helvetica"/>
+                <w:i w:val="false"/>
+                <w:b w:val="false"/>
+                <w:u w:val="none"/>
+                <w:sz w:val="22"/>
+                <w:szCs w:val="22"/>
+                <w:color w:val="000000"/>
+              </w:rPr>
+              <w:t xml:space="preserve">&lt;0.001</w:t>
             </w:r>
           </w:p>
         </w:tc>
@@ -12820,51 +12820,51 @@
                 <w:szCs w:val="22"/>
                 <w:color w:val="000000"/>
               </w:rPr>
-              <w:t xml:space="preserve">-2.9 (-5.8 to 0.07)</w:t>
-            </w:r>
-          </w:p>
-        </w:tc>
-        <w:tc>
-          <w:tcPr>
-            <w:tcBorders>
-              <w:bottom w:val="none" w:sz="0" w:space="0" w:color="000000"/>
-              <w:top w:val="none" w:sz="0" w:space="0" w:color="000000"/>
-              <w:left w:val="none" w:sz="0" w:space="0" w:color="000000"/>
-              <w:right w:val="none" w:sz="0" w:space="0" w:color="000000"/>
-            </w:tcBorders>
-            <w:shd w:val="clear" w:color="auto" w:fill="FFFFFF"/>
-            <w:tcMar>
-              <w:top w:w="0" w:type="dxa"/>
-              <w:bottom w:w="0" w:type="dxa"/>
-              <w:left w:w="0" w:type="dxa"/>
-              <w:right w:w="0" w:type="dxa"/>
-            </w:tcMar>
-            <w:vAlign w:val="top"/>
-          </w:tcPr>
-          <w:p>
-            <w:pPr>
-              <w:pStyle w:val="Normal"/>
-              <w:jc w:val="center"/>
-              <w:pBdr>
-                <w:bottom w:val="none" w:sz="0" w:space="0" w:color="000000"/>
-                <w:top w:val="none" w:sz="0" w:space="0" w:color="000000"/>
-                <w:left w:val="none" w:sz="0" w:space="0" w:color="000000"/>
-                <w:right w:val="none" w:sz="0" w:space="0" w:color="000000"/>
-              </w:pBdr>
-              <w:spacing w:after="100" w:before="100" w:line="240"/>
-              <w:ind w:firstLine="0" w:left="100" w:right="100"/>
-            </w:pPr>
-            <w:r>
-              <w:rPr>
-                <w:rFonts w:ascii="Helvetica" w:hAnsi="Helvetica" w:eastAsia="Helvetica" w:cs="Helvetica"/>
-                <w:i w:val="false"/>
-                <w:b w:val="false"/>
-                <w:u w:val="none"/>
-                <w:sz w:val="22"/>
-                <w:szCs w:val="22"/>
-                <w:color w:val="000000"/>
-              </w:rPr>
-              <w:t xml:space="preserve">0.055</w:t>
+              <w:t xml:space="preserve">-3.0 (-5.1 to -0.92)</w:t>
+            </w:r>
+          </w:p>
+        </w:tc>
+        <w:tc>
+          <w:tcPr>
+            <w:tcBorders>
+              <w:bottom w:val="none" w:sz="0" w:space="0" w:color="000000"/>
+              <w:top w:val="none" w:sz="0" w:space="0" w:color="000000"/>
+              <w:left w:val="none" w:sz="0" w:space="0" w:color="000000"/>
+              <w:right w:val="none" w:sz="0" w:space="0" w:color="000000"/>
+            </w:tcBorders>
+            <w:shd w:val="clear" w:color="auto" w:fill="FFFFFF"/>
+            <w:tcMar>
+              <w:top w:w="0" w:type="dxa"/>
+              <w:bottom w:w="0" w:type="dxa"/>
+              <w:left w:w="0" w:type="dxa"/>
+              <w:right w:w="0" w:type="dxa"/>
+            </w:tcMar>
+            <w:vAlign w:val="top"/>
+          </w:tcPr>
+          <w:p>
+            <w:pPr>
+              <w:pStyle w:val="Normal"/>
+              <w:jc w:val="center"/>
+              <w:pBdr>
+                <w:bottom w:val="none" w:sz="0" w:space="0" w:color="000000"/>
+                <w:top w:val="none" w:sz="0" w:space="0" w:color="000000"/>
+                <w:left w:val="none" w:sz="0" w:space="0" w:color="000000"/>
+                <w:right w:val="none" w:sz="0" w:space="0" w:color="000000"/>
+              </w:pBdr>
+              <w:spacing w:after="100" w:before="100" w:line="240"/>
+              <w:ind w:firstLine="0" w:left="100" w:right="100"/>
+            </w:pPr>
+            <w:r>
+              <w:rPr>
+                <w:rFonts w:ascii="Helvetica" w:hAnsi="Helvetica" w:eastAsia="Helvetica" w:cs="Helvetica"/>
+                <w:i w:val="false"/>
+                <w:b w:val="false"/>
+                <w:u w:val="none"/>
+                <w:sz w:val="22"/>
+                <w:szCs w:val="22"/>
+                <w:color w:val="000000"/>
+              </w:rPr>
+              <w:t xml:space="preserve">0.005</w:t>
             </w:r>
           </w:p>
         </w:tc>
@@ -13222,7 +13222,7 @@
                 <w:szCs w:val="22"/>
                 <w:color w:val="000000"/>
               </w:rPr>
-              <w:t xml:space="preserve">3.7 (0.69 to 6.6)</w:t>
+              <w:t xml:space="preserve">4.3 (2.1 to 6.5)</w:t>
             </w:r>
           </w:p>
         </w:tc>
@@ -13266,7 +13266,7 @@
                 <w:szCs w:val="22"/>
                 <w:color w:val="000000"/>
               </w:rPr>
-              <w:t xml:space="preserve">0.016</w:t>
+              <w:t xml:space="preserve">&lt;0.001</w:t>
             </w:r>
           </w:p>
         </w:tc>

</xml_diff>